<commit_message>
configuracion del index.html y el frontend
</commit_message>
<xml_diff>
--- a/Proyecto -- Desarrollo web.docx
+++ b/Proyecto -- Desarrollo web.docx
@@ -283,7 +283,7 @@
                         <pic:cNvPicPr/>
                       </pic:nvPicPr>
                       <pic:blipFill>
-                        <a:blip r:embed="rId7" cstate="print"/>
+                        <a:blip r:embed="rId8" cstate="print"/>
                         <a:stretch>
                           <a:fillRect/>
                         </a:stretch>
@@ -3889,16 +3889,16 @@
             <mc:AlternateContent>
               <mc:Choice Requires="wps">
                 <w:drawing>
-                  <wp:anchor distT="0" distB="0" distL="114300" distR="114300" simplePos="0" relativeHeight="251667456" behindDoc="0" locked="0" layoutInCell="1" allowOverlap="1" wp14:anchorId="0E1FC764" wp14:editId="24232BB1">
+                  <wp:anchor distT="0" distB="0" distL="114300" distR="114300" simplePos="0" relativeHeight="251667456" behindDoc="0" locked="0" layoutInCell="1" allowOverlap="1" wp14:anchorId="0E1FC764" wp14:editId="04EB50FD">
                     <wp:simplePos x="0" y="0"/>
                     <wp:positionH relativeFrom="column">
-                      <wp:posOffset>2074545</wp:posOffset>
+                      <wp:posOffset>2050992</wp:posOffset>
                     </wp:positionH>
                     <wp:positionV relativeFrom="paragraph">
-                      <wp:posOffset>2183130</wp:posOffset>
+                      <wp:posOffset>1984317</wp:posOffset>
                     </wp:positionV>
-                    <wp:extent cx="3819525" cy="1440180"/>
-                    <wp:effectExtent l="0" t="0" r="9525" b="7620"/>
+                    <wp:extent cx="3819525" cy="1503218"/>
+                    <wp:effectExtent l="0" t="0" r="9525" b="1905"/>
                     <wp:wrapNone/>
                     <wp:docPr id="2007279846" name="Cuadro de texto 2"/>
                     <wp:cNvGraphicFramePr/>
@@ -3909,7 +3909,7 @@
                           <wps:spPr>
                             <a:xfrm>
                               <a:off x="0" y="0"/>
-                              <a:ext cx="3819525" cy="1440180"/>
+                              <a:ext cx="3819525" cy="1503218"/>
                             </a:xfrm>
                             <a:prstGeom prst="rect">
                               <a:avLst/>
@@ -4000,6 +4000,8 @@
                                     <w:szCs w:val="32"/>
                                   </w:rPr>
                                 </w:pPr>
+                                <w:bookmarkStart w:id="0" w:name="_Hlk216646171"/>
+                                <w:bookmarkStart w:id="1" w:name="_Hlk216646172"/>
                                 <w:r>
                                   <w:rPr>
                                     <w:rFonts w:ascii="Arial" w:hAnsi="Arial" w:cs="Arial"/>
@@ -4008,6 +4010,8 @@
                                   </w:rPr>
                                   <w:t>Serggi Rafael García Armas</w:t>
                                 </w:r>
+                                <w:bookmarkEnd w:id="0"/>
+                                <w:bookmarkEnd w:id="1"/>
                               </w:p>
                             </w:txbxContent>
                           </wps:txbx>
@@ -4031,11 +4035,7 @@
               </mc:Choice>
               <mc:Fallback>
                 <w:pict>
-                  <v:shapetype w14:anchorId="0E1FC764" id="_x0000_t202" coordsize="21600,21600" o:spt="202" path="m,l,21600r21600,l21600,xe">
-                    <v:stroke joinstyle="miter"/>
-                    <v:path gradientshapeok="t" o:connecttype="rect"/>
-                  </v:shapetype>
-                  <v:shape id="Cuadro de texto 2" o:spid="_x0000_s1056" type="#_x0000_t202" style="position:absolute;margin-left:163.35pt;margin-top:171.9pt;width:300.75pt;height:113.4pt;z-index:251667456;visibility:visible;mso-wrap-style:square;mso-width-percent:0;mso-height-percent:0;mso-wrap-distance-left:9pt;mso-wrap-distance-top:0;mso-wrap-distance-right:9pt;mso-wrap-distance-bottom:0;mso-position-horizontal:absolute;mso-position-horizontal-relative:text;mso-position-vertical:absolute;mso-position-vertical-relative:text;mso-width-percent:0;mso-height-percent:0;mso-width-relative:margin;mso-height-relative:margin;v-text-anchor:top" o:gfxdata="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" fillcolor="white [3201]" stroked="f" strokeweight=".5pt">
+                  <v:shape w14:anchorId="0E1FC764" id="Cuadro de texto 2" o:spid="_x0000_s1056" type="#_x0000_t202" style="position:absolute;margin-left:161.5pt;margin-top:156.25pt;width:300.75pt;height:118.35pt;z-index:251667456;visibility:visible;mso-wrap-style:square;mso-width-percent:0;mso-height-percent:0;mso-wrap-distance-left:9pt;mso-wrap-distance-top:0;mso-wrap-distance-right:9pt;mso-wrap-distance-bottom:0;mso-position-horizontal:absolute;mso-position-horizontal-relative:text;mso-position-vertical:absolute;mso-position-vertical-relative:text;mso-width-percent:0;mso-height-percent:0;mso-width-relative:margin;mso-height-relative:margin;v-text-anchor:top" o:gfxdata="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" fillcolor="white [3201]" stroked="f" strokeweight=".5pt">
                     <v:textbox>
                       <w:txbxContent>
                         <w:p>
@@ -4115,6 +4115,8 @@
                               <w:szCs w:val="32"/>
                             </w:rPr>
                           </w:pPr>
+                          <w:bookmarkStart w:id="2" w:name="_Hlk216646171"/>
+                          <w:bookmarkStart w:id="3" w:name="_Hlk216646172"/>
                           <w:r>
                             <w:rPr>
                               <w:rFonts w:ascii="Arial" w:hAnsi="Arial" w:cs="Arial"/>
@@ -4123,6 +4125,8 @@
                             </w:rPr>
                             <w:t>Serggi Rafael García Armas</w:t>
                           </w:r>
+                          <w:bookmarkEnd w:id="2"/>
+                          <w:bookmarkEnd w:id="3"/>
                         </w:p>
                       </w:txbxContent>
                     </v:textbox>
@@ -4138,169 +4142,16 @@
             <mc:AlternateContent>
               <mc:Choice Requires="wps">
                 <w:drawing>
-                  <wp:anchor distT="0" distB="0" distL="114300" distR="114300" simplePos="0" relativeHeight="251665408" behindDoc="0" locked="0" layoutInCell="1" allowOverlap="1" wp14:anchorId="4454E3A6" wp14:editId="2FBDF822">
+                  <wp:anchor distT="0" distB="0" distL="114300" distR="114300" simplePos="0" relativeHeight="251675648" behindDoc="0" locked="0" layoutInCell="1" allowOverlap="1" wp14:anchorId="50A09280" wp14:editId="08C0826A">
                     <wp:simplePos x="0" y="0"/>
                     <wp:positionH relativeFrom="column">
-                      <wp:posOffset>2042160</wp:posOffset>
+                      <wp:posOffset>1998345</wp:posOffset>
                     </wp:positionH>
                     <wp:positionV relativeFrom="paragraph">
-                      <wp:posOffset>1112520</wp:posOffset>
+                      <wp:posOffset>3613150</wp:posOffset>
                     </wp:positionV>
-                    <wp:extent cx="3819525" cy="1038225"/>
-                    <wp:effectExtent l="0" t="0" r="9525" b="9525"/>
-                    <wp:wrapNone/>
-                    <wp:docPr id="958460759" name="Cuadro de texto 2"/>
-                    <wp:cNvGraphicFramePr/>
-                    <a:graphic xmlns:a="http://schemas.openxmlformats.org/drawingml/2006/main">
-                      <a:graphicData uri="http://schemas.microsoft.com/office/word/2010/wordprocessingShape">
-                        <wps:wsp>
-                          <wps:cNvSpPr txBox="1"/>
-                          <wps:spPr>
-                            <a:xfrm>
-                              <a:off x="0" y="0"/>
-                              <a:ext cx="3819525" cy="1038225"/>
-                            </a:xfrm>
-                            <a:prstGeom prst="rect">
-                              <a:avLst/>
-                            </a:prstGeom>
-                            <a:solidFill>
-                              <a:schemeClr val="lt1"/>
-                            </a:solidFill>
-                            <a:ln w="6350">
-                              <a:noFill/>
-                            </a:ln>
-                          </wps:spPr>
-                          <wps:txbx>
-                            <w:txbxContent>
-                              <w:p>
-                                <w:pPr>
-                                  <w:jc w:val="center"/>
-                                  <w:rPr>
-                                    <w:rFonts w:ascii="Arial" w:hAnsi="Arial" w:cs="Arial"/>
-                                    <w:b/>
-                                    <w:bCs/>
-                                    <w:sz w:val="32"/>
-                                    <w:szCs w:val="32"/>
-                                  </w:rPr>
-                                </w:pPr>
-                                <w:r>
-                                  <w:rPr>
-                                    <w:rFonts w:ascii="Arial" w:hAnsi="Arial" w:cs="Arial"/>
-                                    <w:b/>
-                                    <w:bCs/>
-                                    <w:sz w:val="32"/>
-                                    <w:szCs w:val="32"/>
-                                  </w:rPr>
-                                  <w:t>PROYECTO FINAL</w:t>
-                                </w:r>
-                              </w:p>
-                              <w:p>
-                                <w:pPr>
-                                  <w:jc w:val="center"/>
-                                  <w:rPr>
-                                    <w:rFonts w:ascii="Arial" w:hAnsi="Arial" w:cs="Arial"/>
-                                    <w:sz w:val="32"/>
-                                    <w:szCs w:val="32"/>
-                                  </w:rPr>
-                                </w:pPr>
-                                <w:r>
-                                  <w:rPr>
-                                    <w:rFonts w:ascii="Arial" w:hAnsi="Arial" w:cs="Arial"/>
-                                    <w:sz w:val="32"/>
-                                    <w:szCs w:val="32"/>
-                                  </w:rPr>
-                                  <w:t>Proyecto de Pagina para Desarrollo Web</w:t>
-                                </w:r>
-                              </w:p>
-                            </w:txbxContent>
-                          </wps:txbx>
-                          <wps:bodyPr rot="0" spcFirstLastPara="0" vertOverflow="overflow" horzOverflow="overflow" vert="horz" wrap="square" lIns="91440" tIns="45720" rIns="91440" bIns="45720" numCol="1" spcCol="0" rtlCol="0" fromWordArt="0" anchor="t" anchorCtr="0" forceAA="0" compatLnSpc="1">
-                            <a:prstTxWarp prst="textNoShape">
-                              <a:avLst/>
-                            </a:prstTxWarp>
-                            <a:noAutofit/>
-                          </wps:bodyPr>
-                        </wps:wsp>
-                      </a:graphicData>
-                    </a:graphic>
-                    <wp14:sizeRelH relativeFrom="margin">
-                      <wp14:pctWidth>0</wp14:pctWidth>
-                    </wp14:sizeRelH>
-                    <wp14:sizeRelV relativeFrom="margin">
-                      <wp14:pctHeight>0</wp14:pctHeight>
-                    </wp14:sizeRelV>
-                  </wp:anchor>
-                </w:drawing>
-              </mc:Choice>
-              <mc:Fallback>
-                <w:pict>
-                  <v:shape w14:anchorId="4454E3A6" id="_x0000_s1057" type="#_x0000_t202" style="position:absolute;margin-left:160.8pt;margin-top:87.6pt;width:300.75pt;height:81.75pt;z-index:251665408;visibility:visible;mso-wrap-style:square;mso-width-percent:0;mso-height-percent:0;mso-wrap-distance-left:9pt;mso-wrap-distance-top:0;mso-wrap-distance-right:9pt;mso-wrap-distance-bottom:0;mso-position-horizontal:absolute;mso-position-horizontal-relative:text;mso-position-vertical:absolute;mso-position-vertical-relative:text;mso-width-percent:0;mso-height-percent:0;mso-width-relative:margin;mso-height-relative:margin;v-text-anchor:top" o:gfxdata="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" fillcolor="white [3201]" stroked="f" strokeweight=".5pt">
-                    <v:textbox>
-                      <w:txbxContent>
-                        <w:p>
-                          <w:pPr>
-                            <w:jc w:val="center"/>
-                            <w:rPr>
-                              <w:rFonts w:ascii="Arial" w:hAnsi="Arial" w:cs="Arial"/>
-                              <w:b/>
-                              <w:bCs/>
-                              <w:sz w:val="32"/>
-                              <w:szCs w:val="32"/>
-                            </w:rPr>
-                          </w:pPr>
-                          <w:r>
-                            <w:rPr>
-                              <w:rFonts w:ascii="Arial" w:hAnsi="Arial" w:cs="Arial"/>
-                              <w:b/>
-                              <w:bCs/>
-                              <w:sz w:val="32"/>
-                              <w:szCs w:val="32"/>
-                            </w:rPr>
-                            <w:t>PROYECTO FINAL</w:t>
-                          </w:r>
-                        </w:p>
-                        <w:p>
-                          <w:pPr>
-                            <w:jc w:val="center"/>
-                            <w:rPr>
-                              <w:rFonts w:ascii="Arial" w:hAnsi="Arial" w:cs="Arial"/>
-                              <w:sz w:val="32"/>
-                              <w:szCs w:val="32"/>
-                            </w:rPr>
-                          </w:pPr>
-                          <w:r>
-                            <w:rPr>
-                              <w:rFonts w:ascii="Arial" w:hAnsi="Arial" w:cs="Arial"/>
-                              <w:sz w:val="32"/>
-                              <w:szCs w:val="32"/>
-                            </w:rPr>
-                            <w:t>Proyecto de Pagina para Desarrollo Web</w:t>
-                          </w:r>
-                        </w:p>
-                      </w:txbxContent>
-                    </v:textbox>
-                  </v:shape>
-                </w:pict>
-              </mc:Fallback>
-            </mc:AlternateContent>
-          </w:r>
-          <w:r>
-            <w:rPr>
-              <w:noProof/>
-            </w:rPr>
-            <mc:AlternateContent>
-              <mc:Choice Requires="wps">
-                <w:drawing>
-                  <wp:anchor distT="0" distB="0" distL="114300" distR="114300" simplePos="0" relativeHeight="251675648" behindDoc="0" locked="0" layoutInCell="1" allowOverlap="1" wp14:anchorId="50A09280" wp14:editId="70B7BF6F">
-                    <wp:simplePos x="0" y="0"/>
-                    <wp:positionH relativeFrom="column">
-                      <wp:posOffset>2042160</wp:posOffset>
-                    </wp:positionH>
-                    <wp:positionV relativeFrom="paragraph">
-                      <wp:posOffset>3778885</wp:posOffset>
-                    </wp:positionV>
-                    <wp:extent cx="3819525" cy="1066800"/>
-                    <wp:effectExtent l="0" t="0" r="9525" b="0"/>
+                    <wp:extent cx="3819525" cy="772160"/>
+                    <wp:effectExtent l="0" t="0" r="9525" b="8890"/>
                     <wp:wrapNone/>
                     <wp:docPr id="2018803861" name="Cuadro de texto 2"/>
                     <wp:cNvGraphicFramePr/>
@@ -4311,7 +4162,7 @@
                           <wps:spPr>
                             <a:xfrm>
                               <a:off x="0" y="0"/>
-                              <a:ext cx="3819525" cy="1066800"/>
+                              <a:ext cx="3819525" cy="772160"/>
                             </a:xfrm>
                             <a:prstGeom prst="rect">
                               <a:avLst/>
@@ -4387,7 +4238,7 @@
               </mc:Choice>
               <mc:Fallback>
                 <w:pict>
-                  <v:shape w14:anchorId="50A09280" id="_x0000_s1058" type="#_x0000_t202" style="position:absolute;margin-left:160.8pt;margin-top:297.55pt;width:300.75pt;height:84pt;z-index:251675648;visibility:visible;mso-wrap-style:square;mso-width-percent:0;mso-height-percent:0;mso-wrap-distance-left:9pt;mso-wrap-distance-top:0;mso-wrap-distance-right:9pt;mso-wrap-distance-bottom:0;mso-position-horizontal:absolute;mso-position-horizontal-relative:text;mso-position-vertical:absolute;mso-position-vertical-relative:text;mso-width-percent:0;mso-height-percent:0;mso-width-relative:margin;mso-height-relative:margin;v-text-anchor:top" o:gfxdata="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" fillcolor="white [3201]" stroked="f" strokeweight=".5pt">
+                  <v:shape w14:anchorId="50A09280" id="_x0000_s1057" type="#_x0000_t202" style="position:absolute;margin-left:157.35pt;margin-top:284.5pt;width:300.75pt;height:60.8pt;z-index:251675648;visibility:visible;mso-wrap-style:square;mso-width-percent:0;mso-height-percent:0;mso-wrap-distance-left:9pt;mso-wrap-distance-top:0;mso-wrap-distance-right:9pt;mso-wrap-distance-bottom:0;mso-position-horizontal:absolute;mso-position-horizontal-relative:text;mso-position-vertical:absolute;mso-position-vertical-relative:text;mso-width-percent:0;mso-height-percent:0;mso-width-relative:margin;mso-height-relative:margin;v-text-anchor:top" o:gfxdata="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" fillcolor="white [3201]" stroked="f" strokeweight=".5pt">
                     <v:textbox>
                       <w:txbxContent>
                         <w:p>
@@ -4428,6 +4279,191 @@
                               <w:szCs w:val="32"/>
                             </w:rPr>
                             <w:t>Rojano Caseres José Rafael</w:t>
+                          </w:r>
+                        </w:p>
+                      </w:txbxContent>
+                    </v:textbox>
+                  </v:shape>
+                </w:pict>
+              </mc:Fallback>
+            </mc:AlternateContent>
+          </w:r>
+          <w:r>
+            <w:rPr>
+              <w:noProof/>
+            </w:rPr>
+            <mc:AlternateContent>
+              <mc:Choice Requires="wps">
+                <w:drawing>
+                  <wp:anchor distT="0" distB="0" distL="114300" distR="114300" simplePos="0" relativeHeight="251665408" behindDoc="0" locked="0" layoutInCell="1" allowOverlap="1" wp14:anchorId="4454E3A6" wp14:editId="1BA19DD1">
+                    <wp:simplePos x="0" y="0"/>
+                    <wp:positionH relativeFrom="column">
+                      <wp:posOffset>2044065</wp:posOffset>
+                    </wp:positionH>
+                    <wp:positionV relativeFrom="paragraph">
+                      <wp:posOffset>1113791</wp:posOffset>
+                    </wp:positionV>
+                    <wp:extent cx="3819525" cy="807720"/>
+                    <wp:effectExtent l="0" t="0" r="9525" b="0"/>
+                    <wp:wrapNone/>
+                    <wp:docPr id="958460759" name="Cuadro de texto 2"/>
+                    <wp:cNvGraphicFramePr/>
+                    <a:graphic xmlns:a="http://schemas.openxmlformats.org/drawingml/2006/main">
+                      <a:graphicData uri="http://schemas.microsoft.com/office/word/2010/wordprocessingShape">
+                        <wps:wsp>
+                          <wps:cNvSpPr txBox="1"/>
+                          <wps:spPr>
+                            <a:xfrm>
+                              <a:off x="0" y="0"/>
+                              <a:ext cx="3819525" cy="807720"/>
+                            </a:xfrm>
+                            <a:prstGeom prst="rect">
+                              <a:avLst/>
+                            </a:prstGeom>
+                            <a:solidFill>
+                              <a:schemeClr val="lt1"/>
+                            </a:solidFill>
+                            <a:ln w="6350">
+                              <a:noFill/>
+                            </a:ln>
+                          </wps:spPr>
+                          <wps:txbx>
+                            <w:txbxContent>
+                              <w:p>
+                                <w:pPr>
+                                  <w:jc w:val="center"/>
+                                  <w:rPr>
+                                    <w:rFonts w:ascii="Arial" w:hAnsi="Arial" w:cs="Arial"/>
+                                    <w:b/>
+                                    <w:bCs/>
+                                    <w:sz w:val="32"/>
+                                    <w:szCs w:val="32"/>
+                                  </w:rPr>
+                                </w:pPr>
+                                <w:r>
+                                  <w:rPr>
+                                    <w:rFonts w:ascii="Arial" w:hAnsi="Arial" w:cs="Arial"/>
+                                    <w:b/>
+                                    <w:bCs/>
+                                    <w:sz w:val="32"/>
+                                    <w:szCs w:val="32"/>
+                                  </w:rPr>
+                                  <w:t>PROYECTO FINAL</w:t>
+                                </w:r>
+                              </w:p>
+                              <w:p>
+                                <w:pPr>
+                                  <w:jc w:val="center"/>
+                                  <w:rPr>
+                                    <w:rFonts w:ascii="Arial" w:hAnsi="Arial" w:cs="Arial"/>
+                                    <w:sz w:val="32"/>
+                                    <w:szCs w:val="32"/>
+                                  </w:rPr>
+                                </w:pPr>
+                                <w:r>
+                                  <w:rPr>
+                                    <w:rFonts w:ascii="Arial" w:hAnsi="Arial" w:cs="Arial"/>
+                                    <w:sz w:val="32"/>
+                                    <w:szCs w:val="32"/>
+                                  </w:rPr>
+                                  <w:t>Proyecto de</w:t>
+                                </w:r>
+                                <w:r>
+                                  <w:rPr>
+                                    <w:rFonts w:ascii="Arial" w:hAnsi="Arial" w:cs="Arial"/>
+                                    <w:sz w:val="32"/>
+                                    <w:szCs w:val="32"/>
+                                  </w:rPr>
+                                  <w:t xml:space="preserve"> </w:t>
+                                </w:r>
+                                <w:r>
+                                  <w:rPr>
+                                    <w:rFonts w:ascii="Arial" w:hAnsi="Arial" w:cs="Arial"/>
+                                    <w:sz w:val="32"/>
+                                    <w:szCs w:val="32"/>
+                                  </w:rPr>
+                                  <w:t>Desarrollo Web</w:t>
+                                </w:r>
+                              </w:p>
+                            </w:txbxContent>
+                          </wps:txbx>
+                          <wps:bodyPr rot="0" spcFirstLastPara="0" vertOverflow="overflow" horzOverflow="overflow" vert="horz" wrap="square" lIns="91440" tIns="45720" rIns="91440" bIns="45720" numCol="1" spcCol="0" rtlCol="0" fromWordArt="0" anchor="t" anchorCtr="0" forceAA="0" compatLnSpc="1">
+                            <a:prstTxWarp prst="textNoShape">
+                              <a:avLst/>
+                            </a:prstTxWarp>
+                            <a:noAutofit/>
+                          </wps:bodyPr>
+                        </wps:wsp>
+                      </a:graphicData>
+                    </a:graphic>
+                    <wp14:sizeRelH relativeFrom="margin">
+                      <wp14:pctWidth>0</wp14:pctWidth>
+                    </wp14:sizeRelH>
+                    <wp14:sizeRelV relativeFrom="margin">
+                      <wp14:pctHeight>0</wp14:pctHeight>
+                    </wp14:sizeRelV>
+                  </wp:anchor>
+                </w:drawing>
+              </mc:Choice>
+              <mc:Fallback>
+                <w:pict>
+                  <v:shape w14:anchorId="4454E3A6" id="_x0000_s1058" type="#_x0000_t202" style="position:absolute;margin-left:160.95pt;margin-top:87.7pt;width:300.75pt;height:63.6pt;z-index:251665408;visibility:visible;mso-wrap-style:square;mso-width-percent:0;mso-height-percent:0;mso-wrap-distance-left:9pt;mso-wrap-distance-top:0;mso-wrap-distance-right:9pt;mso-wrap-distance-bottom:0;mso-position-horizontal:absolute;mso-position-horizontal-relative:text;mso-position-vertical:absolute;mso-position-vertical-relative:text;mso-width-percent:0;mso-height-percent:0;mso-width-relative:margin;mso-height-relative:margin;v-text-anchor:top" o:gfxdata="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" fillcolor="white [3201]" stroked="f" strokeweight=".5pt">
+                    <v:textbox>
+                      <w:txbxContent>
+                        <w:p>
+                          <w:pPr>
+                            <w:jc w:val="center"/>
+                            <w:rPr>
+                              <w:rFonts w:ascii="Arial" w:hAnsi="Arial" w:cs="Arial"/>
+                              <w:b/>
+                              <w:bCs/>
+                              <w:sz w:val="32"/>
+                              <w:szCs w:val="32"/>
+                            </w:rPr>
+                          </w:pPr>
+                          <w:r>
+                            <w:rPr>
+                              <w:rFonts w:ascii="Arial" w:hAnsi="Arial" w:cs="Arial"/>
+                              <w:b/>
+                              <w:bCs/>
+                              <w:sz w:val="32"/>
+                              <w:szCs w:val="32"/>
+                            </w:rPr>
+                            <w:t>PROYECTO FINAL</w:t>
+                          </w:r>
+                        </w:p>
+                        <w:p>
+                          <w:pPr>
+                            <w:jc w:val="center"/>
+                            <w:rPr>
+                              <w:rFonts w:ascii="Arial" w:hAnsi="Arial" w:cs="Arial"/>
+                              <w:sz w:val="32"/>
+                              <w:szCs w:val="32"/>
+                            </w:rPr>
+                          </w:pPr>
+                          <w:r>
+                            <w:rPr>
+                              <w:rFonts w:ascii="Arial" w:hAnsi="Arial" w:cs="Arial"/>
+                              <w:sz w:val="32"/>
+                              <w:szCs w:val="32"/>
+                            </w:rPr>
+                            <w:t>Proyecto de</w:t>
+                          </w:r>
+                          <w:r>
+                            <w:rPr>
+                              <w:rFonts w:ascii="Arial" w:hAnsi="Arial" w:cs="Arial"/>
+                              <w:sz w:val="32"/>
+                              <w:szCs w:val="32"/>
+                            </w:rPr>
+                            <w:t xml:space="preserve"> </w:t>
+                          </w:r>
+                          <w:r>
+                            <w:rPr>
+                              <w:rFonts w:ascii="Arial" w:hAnsi="Arial" w:cs="Arial"/>
+                              <w:sz w:val="32"/>
+                              <w:szCs w:val="32"/>
+                            </w:rPr>
+                            <w:t>Desarrollo Web</w:t>
                           </w:r>
                         </w:p>
                       </w:txbxContent>
@@ -4927,17 +4963,1611 @@
               </w:r>
             </w:p>
             <w:p>
-              <w:fldSimple w:instr=" TOC \o &quot;1-3&quot; \h \z \u ">
-                <w:r>
-                  <w:rPr>
-                    <w:b/>
-                    <w:bCs/>
-                    <w:noProof/>
-                    <w:lang w:val="es-ES"/>
-                  </w:rPr>
-                  <w:t>No se encontraron entradas de tabla de contenido.</w:t>
-                </w:r>
-              </w:fldSimple>
+              <w:pPr>
+                <w:pStyle w:val="TDC1"/>
+                <w:tabs>
+                  <w:tab w:val="right" w:leader="dot" w:pos="8828"/>
+                </w:tabs>
+                <w:rPr>
+                  <w:rFonts w:cstheme="minorBidi"/>
+                  <w:noProof/>
+                  <w:kern w:val="2"/>
+                  <w:sz w:val="24"/>
+                  <w:szCs w:val="24"/>
+                  <w14:ligatures w14:val="standardContextual"/>
+                </w:rPr>
+              </w:pPr>
+              <w:r>
+                <w:fldChar w:fldCharType="begin"/>
+              </w:r>
+              <w:r>
+                <w:instrText xml:space="preserve"> TOC \o "1-3" \h \z \u </w:instrText>
+              </w:r>
+              <w:r>
+                <w:fldChar w:fldCharType="separate"/>
+              </w:r>
+              <w:hyperlink w:anchor="_Toc216651432" w:history="1">
+                <w:r>
+                  <w:rPr>
+                    <w:rStyle w:val="Hipervnculo"/>
+                    <w:noProof/>
+                  </w:rPr>
+                  <w:t>Introducción</w:t>
+                </w:r>
+                <w:r>
+                  <w:rPr>
+                    <w:noProof/>
+                    <w:webHidden/>
+                  </w:rPr>
+                  <w:tab/>
+                </w:r>
+                <w:r>
+                  <w:rPr>
+                    <w:noProof/>
+                    <w:webHidden/>
+                  </w:rPr>
+                  <w:fldChar w:fldCharType="begin"/>
+                </w:r>
+                <w:r>
+                  <w:rPr>
+                    <w:noProof/>
+                    <w:webHidden/>
+                  </w:rPr>
+                  <w:instrText xml:space="preserve"> PAGEREF _Toc216651432 \h </w:instrText>
+                </w:r>
+                <w:r>
+                  <w:rPr>
+                    <w:noProof/>
+                    <w:webHidden/>
+                  </w:rPr>
+                </w:r>
+                <w:r>
+                  <w:rPr>
+                    <w:noProof/>
+                    <w:webHidden/>
+                  </w:rPr>
+                  <w:fldChar w:fldCharType="separate"/>
+                </w:r>
+                <w:r>
+                  <w:rPr>
+                    <w:noProof/>
+                    <w:webHidden/>
+                  </w:rPr>
+                  <w:t>2</w:t>
+                </w:r>
+                <w:r>
+                  <w:rPr>
+                    <w:noProof/>
+                    <w:webHidden/>
+                  </w:rPr>
+                  <w:fldChar w:fldCharType="end"/>
+                </w:r>
+              </w:hyperlink>
+            </w:p>
+            <w:p>
+              <w:pPr>
+                <w:pStyle w:val="TDC1"/>
+                <w:tabs>
+                  <w:tab w:val="right" w:leader="dot" w:pos="8828"/>
+                </w:tabs>
+                <w:rPr>
+                  <w:rFonts w:cstheme="minorBidi"/>
+                  <w:noProof/>
+                  <w:kern w:val="2"/>
+                  <w:sz w:val="24"/>
+                  <w:szCs w:val="24"/>
+                  <w14:ligatures w14:val="standardContextual"/>
+                </w:rPr>
+              </w:pPr>
+              <w:hyperlink w:anchor="_Toc216651433" w:history="1">
+                <w:r>
+                  <w:rPr>
+                    <w:rStyle w:val="Hipervnculo"/>
+                    <w:noProof/>
+                  </w:rPr>
+                  <w:t>Problemática</w:t>
+                </w:r>
+                <w:r>
+                  <w:rPr>
+                    <w:noProof/>
+                    <w:webHidden/>
+                  </w:rPr>
+                  <w:tab/>
+                </w:r>
+                <w:r>
+                  <w:rPr>
+                    <w:noProof/>
+                    <w:webHidden/>
+                  </w:rPr>
+                  <w:fldChar w:fldCharType="begin"/>
+                </w:r>
+                <w:r>
+                  <w:rPr>
+                    <w:noProof/>
+                    <w:webHidden/>
+                  </w:rPr>
+                  <w:instrText xml:space="preserve"> PAGEREF _Toc216651433 \h </w:instrText>
+                </w:r>
+                <w:r>
+                  <w:rPr>
+                    <w:noProof/>
+                    <w:webHidden/>
+                  </w:rPr>
+                </w:r>
+                <w:r>
+                  <w:rPr>
+                    <w:noProof/>
+                    <w:webHidden/>
+                  </w:rPr>
+                  <w:fldChar w:fldCharType="separate"/>
+                </w:r>
+                <w:r>
+                  <w:rPr>
+                    <w:noProof/>
+                    <w:webHidden/>
+                  </w:rPr>
+                  <w:t>3</w:t>
+                </w:r>
+                <w:r>
+                  <w:rPr>
+                    <w:noProof/>
+                    <w:webHidden/>
+                  </w:rPr>
+                  <w:fldChar w:fldCharType="end"/>
+                </w:r>
+              </w:hyperlink>
+            </w:p>
+            <w:p>
+              <w:pPr>
+                <w:pStyle w:val="TDC2"/>
+                <w:tabs>
+                  <w:tab w:val="right" w:leader="dot" w:pos="8828"/>
+                </w:tabs>
+                <w:rPr>
+                  <w:rFonts w:cstheme="minorBidi"/>
+                  <w:noProof/>
+                  <w:kern w:val="2"/>
+                  <w:sz w:val="24"/>
+                  <w:szCs w:val="24"/>
+                  <w14:ligatures w14:val="standardContextual"/>
+                </w:rPr>
+              </w:pPr>
+              <w:hyperlink w:anchor="_Toc216651434" w:history="1">
+                <w:r>
+                  <w:rPr>
+                    <w:rStyle w:val="Hipervnculo"/>
+                    <w:noProof/>
+                  </w:rPr>
+                  <w:t>Descripción de sistema</w:t>
+                </w:r>
+                <w:r>
+                  <w:rPr>
+                    <w:noProof/>
+                    <w:webHidden/>
+                  </w:rPr>
+                  <w:tab/>
+                </w:r>
+                <w:r>
+                  <w:rPr>
+                    <w:noProof/>
+                    <w:webHidden/>
+                  </w:rPr>
+                  <w:fldChar w:fldCharType="begin"/>
+                </w:r>
+                <w:r>
+                  <w:rPr>
+                    <w:noProof/>
+                    <w:webHidden/>
+                  </w:rPr>
+                  <w:instrText xml:space="preserve"> PAGEREF _Toc216651434 \h </w:instrText>
+                </w:r>
+                <w:r>
+                  <w:rPr>
+                    <w:noProof/>
+                    <w:webHidden/>
+                  </w:rPr>
+                </w:r>
+                <w:r>
+                  <w:rPr>
+                    <w:noProof/>
+                    <w:webHidden/>
+                  </w:rPr>
+                  <w:fldChar w:fldCharType="separate"/>
+                </w:r>
+                <w:r>
+                  <w:rPr>
+                    <w:noProof/>
+                    <w:webHidden/>
+                  </w:rPr>
+                  <w:t>4</w:t>
+                </w:r>
+                <w:r>
+                  <w:rPr>
+                    <w:noProof/>
+                    <w:webHidden/>
+                  </w:rPr>
+                  <w:fldChar w:fldCharType="end"/>
+                </w:r>
+              </w:hyperlink>
+            </w:p>
+            <w:p>
+              <w:pPr>
+                <w:pStyle w:val="TDC3"/>
+                <w:tabs>
+                  <w:tab w:val="left" w:pos="960"/>
+                  <w:tab w:val="right" w:leader="dot" w:pos="8828"/>
+                </w:tabs>
+                <w:rPr>
+                  <w:rFonts w:cstheme="minorBidi"/>
+                  <w:noProof/>
+                  <w:kern w:val="2"/>
+                  <w:sz w:val="24"/>
+                  <w:szCs w:val="24"/>
+                  <w14:ligatures w14:val="standardContextual"/>
+                </w:rPr>
+              </w:pPr>
+              <w:hyperlink w:anchor="_Toc216651435" w:history="1">
+                <w:r>
+                  <w:rPr>
+                    <w:rStyle w:val="Hipervnculo"/>
+                    <w:rFonts w:ascii="Aptos" w:hAnsi="Aptos"/>
+                    <w:noProof/>
+                  </w:rPr>
+                  <w:t>-</w:t>
+                </w:r>
+                <w:r>
+                  <w:rPr>
+                    <w:rFonts w:cstheme="minorBidi"/>
+                    <w:noProof/>
+                    <w:kern w:val="2"/>
+                    <w:sz w:val="24"/>
+                    <w:szCs w:val="24"/>
+                    <w14:ligatures w14:val="standardContextual"/>
+                  </w:rPr>
+                  <w:tab/>
+                </w:r>
+                <w:r>
+                  <w:rPr>
+                    <w:rStyle w:val="Hipervnculo"/>
+                    <w:noProof/>
+                  </w:rPr>
+                  <w:t>Módulo de luchadores</w:t>
+                </w:r>
+                <w:r>
+                  <w:rPr>
+                    <w:noProof/>
+                    <w:webHidden/>
+                  </w:rPr>
+                  <w:tab/>
+                </w:r>
+                <w:r>
+                  <w:rPr>
+                    <w:noProof/>
+                    <w:webHidden/>
+                  </w:rPr>
+                  <w:fldChar w:fldCharType="begin"/>
+                </w:r>
+                <w:r>
+                  <w:rPr>
+                    <w:noProof/>
+                    <w:webHidden/>
+                  </w:rPr>
+                  <w:instrText xml:space="preserve"> PAGEREF _Toc216651435 \h </w:instrText>
+                </w:r>
+                <w:r>
+                  <w:rPr>
+                    <w:noProof/>
+                    <w:webHidden/>
+                  </w:rPr>
+                </w:r>
+                <w:r>
+                  <w:rPr>
+                    <w:noProof/>
+                    <w:webHidden/>
+                  </w:rPr>
+                  <w:fldChar w:fldCharType="separate"/>
+                </w:r>
+                <w:r>
+                  <w:rPr>
+                    <w:noProof/>
+                    <w:webHidden/>
+                  </w:rPr>
+                  <w:t>4</w:t>
+                </w:r>
+                <w:r>
+                  <w:rPr>
+                    <w:noProof/>
+                    <w:webHidden/>
+                  </w:rPr>
+                  <w:fldChar w:fldCharType="end"/>
+                </w:r>
+              </w:hyperlink>
+            </w:p>
+            <w:p>
+              <w:pPr>
+                <w:pStyle w:val="TDC3"/>
+                <w:tabs>
+                  <w:tab w:val="left" w:pos="960"/>
+                  <w:tab w:val="right" w:leader="dot" w:pos="8828"/>
+                </w:tabs>
+                <w:rPr>
+                  <w:rFonts w:cstheme="minorBidi"/>
+                  <w:noProof/>
+                  <w:kern w:val="2"/>
+                  <w:sz w:val="24"/>
+                  <w:szCs w:val="24"/>
+                  <w14:ligatures w14:val="standardContextual"/>
+                </w:rPr>
+              </w:pPr>
+              <w:hyperlink w:anchor="_Toc216651436" w:history="1">
+                <w:r>
+                  <w:rPr>
+                    <w:rStyle w:val="Hipervnculo"/>
+                    <w:rFonts w:ascii="Aptos" w:hAnsi="Aptos"/>
+                    <w:noProof/>
+                  </w:rPr>
+                  <w:t>-</w:t>
+                </w:r>
+                <w:r>
+                  <w:rPr>
+                    <w:rFonts w:cstheme="minorBidi"/>
+                    <w:noProof/>
+                    <w:kern w:val="2"/>
+                    <w:sz w:val="24"/>
+                    <w:szCs w:val="24"/>
+                    <w14:ligatures w14:val="standardContextual"/>
+                  </w:rPr>
+                  <w:tab/>
+                </w:r>
+                <w:r>
+                  <w:rPr>
+                    <w:rStyle w:val="Hipervnculo"/>
+                    <w:noProof/>
+                  </w:rPr>
+                  <w:t>Módulo de Eventos o funciones</w:t>
+                </w:r>
+                <w:r>
+                  <w:rPr>
+                    <w:noProof/>
+                    <w:webHidden/>
+                  </w:rPr>
+                  <w:tab/>
+                </w:r>
+                <w:r>
+                  <w:rPr>
+                    <w:noProof/>
+                    <w:webHidden/>
+                  </w:rPr>
+                  <w:fldChar w:fldCharType="begin"/>
+                </w:r>
+                <w:r>
+                  <w:rPr>
+                    <w:noProof/>
+                    <w:webHidden/>
+                  </w:rPr>
+                  <w:instrText xml:space="preserve"> PAGEREF _Toc216651436 \h </w:instrText>
+                </w:r>
+                <w:r>
+                  <w:rPr>
+                    <w:noProof/>
+                    <w:webHidden/>
+                  </w:rPr>
+                </w:r>
+                <w:r>
+                  <w:rPr>
+                    <w:noProof/>
+                    <w:webHidden/>
+                  </w:rPr>
+                  <w:fldChar w:fldCharType="separate"/>
+                </w:r>
+                <w:r>
+                  <w:rPr>
+                    <w:noProof/>
+                    <w:webHidden/>
+                  </w:rPr>
+                  <w:t>4</w:t>
+                </w:r>
+                <w:r>
+                  <w:rPr>
+                    <w:noProof/>
+                    <w:webHidden/>
+                  </w:rPr>
+                  <w:fldChar w:fldCharType="end"/>
+                </w:r>
+              </w:hyperlink>
+            </w:p>
+            <w:p>
+              <w:pPr>
+                <w:pStyle w:val="TDC3"/>
+                <w:tabs>
+                  <w:tab w:val="left" w:pos="960"/>
+                  <w:tab w:val="right" w:leader="dot" w:pos="8828"/>
+                </w:tabs>
+                <w:rPr>
+                  <w:rFonts w:cstheme="minorBidi"/>
+                  <w:noProof/>
+                  <w:kern w:val="2"/>
+                  <w:sz w:val="24"/>
+                  <w:szCs w:val="24"/>
+                  <w14:ligatures w14:val="standardContextual"/>
+                </w:rPr>
+              </w:pPr>
+              <w:hyperlink w:anchor="_Toc216651437" w:history="1">
+                <w:r>
+                  <w:rPr>
+                    <w:rStyle w:val="Hipervnculo"/>
+                    <w:rFonts w:ascii="Aptos" w:hAnsi="Aptos"/>
+                    <w:noProof/>
+                  </w:rPr>
+                  <w:t>-</w:t>
+                </w:r>
+                <w:r>
+                  <w:rPr>
+                    <w:rFonts w:cstheme="minorBidi"/>
+                    <w:noProof/>
+                    <w:kern w:val="2"/>
+                    <w:sz w:val="24"/>
+                    <w:szCs w:val="24"/>
+                    <w14:ligatures w14:val="standardContextual"/>
+                  </w:rPr>
+                  <w:tab/>
+                </w:r>
+                <w:r>
+                  <w:rPr>
+                    <w:rStyle w:val="Hipervnculo"/>
+                    <w:noProof/>
+                  </w:rPr>
+                  <w:t>Módulo de Campeonato</w:t>
+                </w:r>
+                <w:r>
+                  <w:rPr>
+                    <w:noProof/>
+                    <w:webHidden/>
+                  </w:rPr>
+                  <w:tab/>
+                </w:r>
+                <w:r>
+                  <w:rPr>
+                    <w:noProof/>
+                    <w:webHidden/>
+                  </w:rPr>
+                  <w:fldChar w:fldCharType="begin"/>
+                </w:r>
+                <w:r>
+                  <w:rPr>
+                    <w:noProof/>
+                    <w:webHidden/>
+                  </w:rPr>
+                  <w:instrText xml:space="preserve"> PAGEREF _Toc216651437 \h </w:instrText>
+                </w:r>
+                <w:r>
+                  <w:rPr>
+                    <w:noProof/>
+                    <w:webHidden/>
+                  </w:rPr>
+                </w:r>
+                <w:r>
+                  <w:rPr>
+                    <w:noProof/>
+                    <w:webHidden/>
+                  </w:rPr>
+                  <w:fldChar w:fldCharType="separate"/>
+                </w:r>
+                <w:r>
+                  <w:rPr>
+                    <w:noProof/>
+                    <w:webHidden/>
+                  </w:rPr>
+                  <w:t>5</w:t>
+                </w:r>
+                <w:r>
+                  <w:rPr>
+                    <w:noProof/>
+                    <w:webHidden/>
+                  </w:rPr>
+                  <w:fldChar w:fldCharType="end"/>
+                </w:r>
+              </w:hyperlink>
+            </w:p>
+            <w:p>
+              <w:pPr>
+                <w:pStyle w:val="TDC3"/>
+                <w:tabs>
+                  <w:tab w:val="left" w:pos="960"/>
+                  <w:tab w:val="right" w:leader="dot" w:pos="8828"/>
+                </w:tabs>
+                <w:rPr>
+                  <w:rFonts w:cstheme="minorBidi"/>
+                  <w:noProof/>
+                  <w:kern w:val="2"/>
+                  <w:sz w:val="24"/>
+                  <w:szCs w:val="24"/>
+                  <w14:ligatures w14:val="standardContextual"/>
+                </w:rPr>
+              </w:pPr>
+              <w:hyperlink w:anchor="_Toc216651438" w:history="1">
+                <w:r>
+                  <w:rPr>
+                    <w:rStyle w:val="Hipervnculo"/>
+                    <w:rFonts w:ascii="Aptos" w:hAnsi="Aptos"/>
+                    <w:noProof/>
+                  </w:rPr>
+                  <w:t>-</w:t>
+                </w:r>
+                <w:r>
+                  <w:rPr>
+                    <w:rFonts w:cstheme="minorBidi"/>
+                    <w:noProof/>
+                    <w:kern w:val="2"/>
+                    <w:sz w:val="24"/>
+                    <w:szCs w:val="24"/>
+                    <w14:ligatures w14:val="standardContextual"/>
+                  </w:rPr>
+                  <w:tab/>
+                </w:r>
+                <w:r>
+                  <w:rPr>
+                    <w:rStyle w:val="Hipervnculo"/>
+                    <w:noProof/>
+                  </w:rPr>
+                  <w:t>Módulo de Marca</w:t>
+                </w:r>
+                <w:r>
+                  <w:rPr>
+                    <w:noProof/>
+                    <w:webHidden/>
+                  </w:rPr>
+                  <w:tab/>
+                </w:r>
+                <w:r>
+                  <w:rPr>
+                    <w:noProof/>
+                    <w:webHidden/>
+                  </w:rPr>
+                  <w:fldChar w:fldCharType="begin"/>
+                </w:r>
+                <w:r>
+                  <w:rPr>
+                    <w:noProof/>
+                    <w:webHidden/>
+                  </w:rPr>
+                  <w:instrText xml:space="preserve"> PAGEREF _Toc216651438 \h </w:instrText>
+                </w:r>
+                <w:r>
+                  <w:rPr>
+                    <w:noProof/>
+                    <w:webHidden/>
+                  </w:rPr>
+                </w:r>
+                <w:r>
+                  <w:rPr>
+                    <w:noProof/>
+                    <w:webHidden/>
+                  </w:rPr>
+                  <w:fldChar w:fldCharType="separate"/>
+                </w:r>
+                <w:r>
+                  <w:rPr>
+                    <w:noProof/>
+                    <w:webHidden/>
+                  </w:rPr>
+                  <w:t>5</w:t>
+                </w:r>
+                <w:r>
+                  <w:rPr>
+                    <w:noProof/>
+                    <w:webHidden/>
+                  </w:rPr>
+                  <w:fldChar w:fldCharType="end"/>
+                </w:r>
+              </w:hyperlink>
+            </w:p>
+            <w:p>
+              <w:pPr>
+                <w:pStyle w:val="TDC1"/>
+                <w:tabs>
+                  <w:tab w:val="right" w:leader="dot" w:pos="8828"/>
+                </w:tabs>
+                <w:rPr>
+                  <w:rFonts w:cstheme="minorBidi"/>
+                  <w:noProof/>
+                  <w:kern w:val="2"/>
+                  <w:sz w:val="24"/>
+                  <w:szCs w:val="24"/>
+                  <w14:ligatures w14:val="standardContextual"/>
+                </w:rPr>
+              </w:pPr>
+              <w:hyperlink w:anchor="_Toc216651439" w:history="1">
+                <w:r>
+                  <w:rPr>
+                    <w:rStyle w:val="Hipervnculo"/>
+                    <w:noProof/>
+                  </w:rPr>
+                  <w:t>Tecnología usada</w:t>
+                </w:r>
+                <w:r>
+                  <w:rPr>
+                    <w:noProof/>
+                    <w:webHidden/>
+                  </w:rPr>
+                  <w:tab/>
+                </w:r>
+                <w:r>
+                  <w:rPr>
+                    <w:noProof/>
+                    <w:webHidden/>
+                  </w:rPr>
+                  <w:fldChar w:fldCharType="begin"/>
+                </w:r>
+                <w:r>
+                  <w:rPr>
+                    <w:noProof/>
+                    <w:webHidden/>
+                  </w:rPr>
+                  <w:instrText xml:space="preserve"> PAGEREF _Toc216651439 \h </w:instrText>
+                </w:r>
+                <w:r>
+                  <w:rPr>
+                    <w:noProof/>
+                    <w:webHidden/>
+                  </w:rPr>
+                </w:r>
+                <w:r>
+                  <w:rPr>
+                    <w:noProof/>
+                    <w:webHidden/>
+                  </w:rPr>
+                  <w:fldChar w:fldCharType="separate"/>
+                </w:r>
+                <w:r>
+                  <w:rPr>
+                    <w:noProof/>
+                    <w:webHidden/>
+                  </w:rPr>
+                  <w:t>6</w:t>
+                </w:r>
+                <w:r>
+                  <w:rPr>
+                    <w:noProof/>
+                    <w:webHidden/>
+                  </w:rPr>
+                  <w:fldChar w:fldCharType="end"/>
+                </w:r>
+              </w:hyperlink>
+            </w:p>
+            <w:p>
+              <w:pPr>
+                <w:pStyle w:val="TDC2"/>
+                <w:tabs>
+                  <w:tab w:val="left" w:pos="720"/>
+                  <w:tab w:val="right" w:leader="dot" w:pos="8828"/>
+                </w:tabs>
+                <w:rPr>
+                  <w:rFonts w:cstheme="minorBidi"/>
+                  <w:noProof/>
+                  <w:kern w:val="2"/>
+                  <w:sz w:val="24"/>
+                  <w:szCs w:val="24"/>
+                  <w14:ligatures w14:val="standardContextual"/>
+                </w:rPr>
+              </w:pPr>
+              <w:hyperlink w:anchor="_Toc216651440" w:history="1">
+                <w:r>
+                  <w:rPr>
+                    <w:rStyle w:val="Hipervnculo"/>
+                    <w:rFonts w:ascii="Aptos" w:hAnsi="Aptos"/>
+                    <w:noProof/>
+                  </w:rPr>
+                  <w:t>-</w:t>
+                </w:r>
+                <w:r>
+                  <w:rPr>
+                    <w:rFonts w:cstheme="minorBidi"/>
+                    <w:noProof/>
+                    <w:kern w:val="2"/>
+                    <w:sz w:val="24"/>
+                    <w:szCs w:val="24"/>
+                    <w14:ligatures w14:val="standardContextual"/>
+                  </w:rPr>
+                  <w:tab/>
+                </w:r>
+                <w:r>
+                  <w:rPr>
+                    <w:rStyle w:val="Hipervnculo"/>
+                    <w:noProof/>
+                  </w:rPr>
+                  <w:t>Tecnología de Backend</w:t>
+                </w:r>
+                <w:r>
+                  <w:rPr>
+                    <w:noProof/>
+                    <w:webHidden/>
+                  </w:rPr>
+                  <w:tab/>
+                </w:r>
+                <w:r>
+                  <w:rPr>
+                    <w:noProof/>
+                    <w:webHidden/>
+                  </w:rPr>
+                  <w:fldChar w:fldCharType="begin"/>
+                </w:r>
+                <w:r>
+                  <w:rPr>
+                    <w:noProof/>
+                    <w:webHidden/>
+                  </w:rPr>
+                  <w:instrText xml:space="preserve"> PAGEREF _Toc216651440 \h </w:instrText>
+                </w:r>
+                <w:r>
+                  <w:rPr>
+                    <w:noProof/>
+                    <w:webHidden/>
+                  </w:rPr>
+                </w:r>
+                <w:r>
+                  <w:rPr>
+                    <w:noProof/>
+                    <w:webHidden/>
+                  </w:rPr>
+                  <w:fldChar w:fldCharType="separate"/>
+                </w:r>
+                <w:r>
+                  <w:rPr>
+                    <w:noProof/>
+                    <w:webHidden/>
+                  </w:rPr>
+                  <w:t>6</w:t>
+                </w:r>
+                <w:r>
+                  <w:rPr>
+                    <w:noProof/>
+                    <w:webHidden/>
+                  </w:rPr>
+                  <w:fldChar w:fldCharType="end"/>
+                </w:r>
+              </w:hyperlink>
+            </w:p>
+            <w:p>
+              <w:pPr>
+                <w:pStyle w:val="TDC2"/>
+                <w:tabs>
+                  <w:tab w:val="left" w:pos="720"/>
+                  <w:tab w:val="right" w:leader="dot" w:pos="8828"/>
+                </w:tabs>
+                <w:rPr>
+                  <w:rFonts w:cstheme="minorBidi"/>
+                  <w:noProof/>
+                  <w:kern w:val="2"/>
+                  <w:sz w:val="24"/>
+                  <w:szCs w:val="24"/>
+                  <w14:ligatures w14:val="standardContextual"/>
+                </w:rPr>
+              </w:pPr>
+              <w:hyperlink w:anchor="_Toc216651441" w:history="1">
+                <w:r>
+                  <w:rPr>
+                    <w:rStyle w:val="Hipervnculo"/>
+                    <w:rFonts w:ascii="Aptos" w:hAnsi="Aptos"/>
+                    <w:noProof/>
+                  </w:rPr>
+                  <w:t>-</w:t>
+                </w:r>
+                <w:r>
+                  <w:rPr>
+                    <w:rFonts w:cstheme="minorBidi"/>
+                    <w:noProof/>
+                    <w:kern w:val="2"/>
+                    <w:sz w:val="24"/>
+                    <w:szCs w:val="24"/>
+                    <w14:ligatures w14:val="standardContextual"/>
+                  </w:rPr>
+                  <w:tab/>
+                </w:r>
+                <w:r>
+                  <w:rPr>
+                    <w:rStyle w:val="Hipervnculo"/>
+                    <w:noProof/>
+                  </w:rPr>
+                  <w:t>Tecnología de Frontend</w:t>
+                </w:r>
+                <w:r>
+                  <w:rPr>
+                    <w:noProof/>
+                    <w:webHidden/>
+                  </w:rPr>
+                  <w:tab/>
+                </w:r>
+                <w:r>
+                  <w:rPr>
+                    <w:noProof/>
+                    <w:webHidden/>
+                  </w:rPr>
+                  <w:fldChar w:fldCharType="begin"/>
+                </w:r>
+                <w:r>
+                  <w:rPr>
+                    <w:noProof/>
+                    <w:webHidden/>
+                  </w:rPr>
+                  <w:instrText xml:space="preserve"> PAGEREF _Toc216651441 \h </w:instrText>
+                </w:r>
+                <w:r>
+                  <w:rPr>
+                    <w:noProof/>
+                    <w:webHidden/>
+                  </w:rPr>
+                </w:r>
+                <w:r>
+                  <w:rPr>
+                    <w:noProof/>
+                    <w:webHidden/>
+                  </w:rPr>
+                  <w:fldChar w:fldCharType="separate"/>
+                </w:r>
+                <w:r>
+                  <w:rPr>
+                    <w:noProof/>
+                    <w:webHidden/>
+                  </w:rPr>
+                  <w:t>6</w:t>
+                </w:r>
+                <w:r>
+                  <w:rPr>
+                    <w:noProof/>
+                    <w:webHidden/>
+                  </w:rPr>
+                  <w:fldChar w:fldCharType="end"/>
+                </w:r>
+              </w:hyperlink>
+            </w:p>
+            <w:p>
+              <w:pPr>
+                <w:pStyle w:val="TDC2"/>
+                <w:tabs>
+                  <w:tab w:val="left" w:pos="720"/>
+                  <w:tab w:val="right" w:leader="dot" w:pos="8828"/>
+                </w:tabs>
+                <w:rPr>
+                  <w:rFonts w:cstheme="minorBidi"/>
+                  <w:noProof/>
+                  <w:kern w:val="2"/>
+                  <w:sz w:val="24"/>
+                  <w:szCs w:val="24"/>
+                  <w14:ligatures w14:val="standardContextual"/>
+                </w:rPr>
+              </w:pPr>
+              <w:hyperlink w:anchor="_Toc216651442" w:history="1">
+                <w:r>
+                  <w:rPr>
+                    <w:rStyle w:val="Hipervnculo"/>
+                    <w:rFonts w:ascii="Aptos" w:hAnsi="Aptos"/>
+                    <w:noProof/>
+                  </w:rPr>
+                  <w:t>-</w:t>
+                </w:r>
+                <w:r>
+                  <w:rPr>
+                    <w:rFonts w:cstheme="minorBidi"/>
+                    <w:noProof/>
+                    <w:kern w:val="2"/>
+                    <w:sz w:val="24"/>
+                    <w:szCs w:val="24"/>
+                    <w14:ligatures w14:val="standardContextual"/>
+                  </w:rPr>
+                  <w:tab/>
+                </w:r>
+                <w:r>
+                  <w:rPr>
+                    <w:rStyle w:val="Hipervnculo"/>
+                    <w:noProof/>
+                  </w:rPr>
+                  <w:t>Herramientas de Desarrollo</w:t>
+                </w:r>
+                <w:r>
+                  <w:rPr>
+                    <w:noProof/>
+                    <w:webHidden/>
+                  </w:rPr>
+                  <w:tab/>
+                </w:r>
+                <w:r>
+                  <w:rPr>
+                    <w:noProof/>
+                    <w:webHidden/>
+                  </w:rPr>
+                  <w:fldChar w:fldCharType="begin"/>
+                </w:r>
+                <w:r>
+                  <w:rPr>
+                    <w:noProof/>
+                    <w:webHidden/>
+                  </w:rPr>
+                  <w:instrText xml:space="preserve"> PAGEREF _Toc216651442 \h </w:instrText>
+                </w:r>
+                <w:r>
+                  <w:rPr>
+                    <w:noProof/>
+                    <w:webHidden/>
+                  </w:rPr>
+                </w:r>
+                <w:r>
+                  <w:rPr>
+                    <w:noProof/>
+                    <w:webHidden/>
+                  </w:rPr>
+                  <w:fldChar w:fldCharType="separate"/>
+                </w:r>
+                <w:r>
+                  <w:rPr>
+                    <w:noProof/>
+                    <w:webHidden/>
+                  </w:rPr>
+                  <w:t>7</w:t>
+                </w:r>
+                <w:r>
+                  <w:rPr>
+                    <w:noProof/>
+                    <w:webHidden/>
+                  </w:rPr>
+                  <w:fldChar w:fldCharType="end"/>
+                </w:r>
+              </w:hyperlink>
+            </w:p>
+            <w:p>
+              <w:pPr>
+                <w:pStyle w:val="TDC1"/>
+                <w:tabs>
+                  <w:tab w:val="right" w:leader="dot" w:pos="8828"/>
+                </w:tabs>
+                <w:rPr>
+                  <w:rFonts w:cstheme="minorBidi"/>
+                  <w:noProof/>
+                  <w:kern w:val="2"/>
+                  <w:sz w:val="24"/>
+                  <w:szCs w:val="24"/>
+                  <w14:ligatures w14:val="standardContextual"/>
+                </w:rPr>
+              </w:pPr>
+              <w:hyperlink w:anchor="_Toc216651443" w:history="1">
+                <w:r>
+                  <w:rPr>
+                    <w:rStyle w:val="Hipervnculo"/>
+                    <w:noProof/>
+                  </w:rPr>
+                  <w:t>Enlaces de proyecto</w:t>
+                </w:r>
+                <w:r>
+                  <w:rPr>
+                    <w:noProof/>
+                    <w:webHidden/>
+                  </w:rPr>
+                  <w:tab/>
+                </w:r>
+                <w:r>
+                  <w:rPr>
+                    <w:noProof/>
+                    <w:webHidden/>
+                  </w:rPr>
+                  <w:fldChar w:fldCharType="begin"/>
+                </w:r>
+                <w:r>
+                  <w:rPr>
+                    <w:noProof/>
+                    <w:webHidden/>
+                  </w:rPr>
+                  <w:instrText xml:space="preserve"> PAGEREF _Toc216651443 \h </w:instrText>
+                </w:r>
+                <w:r>
+                  <w:rPr>
+                    <w:noProof/>
+                    <w:webHidden/>
+                  </w:rPr>
+                </w:r>
+                <w:r>
+                  <w:rPr>
+                    <w:noProof/>
+                    <w:webHidden/>
+                  </w:rPr>
+                  <w:fldChar w:fldCharType="separate"/>
+                </w:r>
+                <w:r>
+                  <w:rPr>
+                    <w:noProof/>
+                    <w:webHidden/>
+                  </w:rPr>
+                  <w:t>7</w:t>
+                </w:r>
+                <w:r>
+                  <w:rPr>
+                    <w:noProof/>
+                    <w:webHidden/>
+                  </w:rPr>
+                  <w:fldChar w:fldCharType="end"/>
+                </w:r>
+              </w:hyperlink>
+            </w:p>
+            <w:p>
+              <w:pPr>
+                <w:pStyle w:val="TDC2"/>
+                <w:tabs>
+                  <w:tab w:val="right" w:leader="dot" w:pos="8828"/>
+                </w:tabs>
+                <w:rPr>
+                  <w:rFonts w:cstheme="minorBidi"/>
+                  <w:noProof/>
+                  <w:kern w:val="2"/>
+                  <w:sz w:val="24"/>
+                  <w:szCs w:val="24"/>
+                  <w14:ligatures w14:val="standardContextual"/>
+                </w:rPr>
+              </w:pPr>
+              <w:hyperlink w:anchor="_Toc216651444" w:history="1">
+                <w:r>
+                  <w:rPr>
+                    <w:rStyle w:val="Hipervnculo"/>
+                    <w:noProof/>
+                  </w:rPr>
+                  <w:t>Videos del proyecto</w:t>
+                </w:r>
+                <w:r>
+                  <w:rPr>
+                    <w:noProof/>
+                    <w:webHidden/>
+                  </w:rPr>
+                  <w:tab/>
+                </w:r>
+                <w:r>
+                  <w:rPr>
+                    <w:noProof/>
+                    <w:webHidden/>
+                  </w:rPr>
+                  <w:fldChar w:fldCharType="begin"/>
+                </w:r>
+                <w:r>
+                  <w:rPr>
+                    <w:noProof/>
+                    <w:webHidden/>
+                  </w:rPr>
+                  <w:instrText xml:space="preserve"> PAGEREF _Toc216651444 \h </w:instrText>
+                </w:r>
+                <w:r>
+                  <w:rPr>
+                    <w:noProof/>
+                    <w:webHidden/>
+                  </w:rPr>
+                </w:r>
+                <w:r>
+                  <w:rPr>
+                    <w:noProof/>
+                    <w:webHidden/>
+                  </w:rPr>
+                  <w:fldChar w:fldCharType="separate"/>
+                </w:r>
+                <w:r>
+                  <w:rPr>
+                    <w:noProof/>
+                    <w:webHidden/>
+                  </w:rPr>
+                  <w:t>7</w:t>
+                </w:r>
+                <w:r>
+                  <w:rPr>
+                    <w:noProof/>
+                    <w:webHidden/>
+                  </w:rPr>
+                  <w:fldChar w:fldCharType="end"/>
+                </w:r>
+              </w:hyperlink>
+            </w:p>
+            <w:p>
+              <w:pPr>
+                <w:pStyle w:val="TDC3"/>
+                <w:tabs>
+                  <w:tab w:val="left" w:pos="960"/>
+                  <w:tab w:val="right" w:leader="dot" w:pos="8828"/>
+                </w:tabs>
+                <w:rPr>
+                  <w:rFonts w:cstheme="minorBidi"/>
+                  <w:noProof/>
+                  <w:kern w:val="2"/>
+                  <w:sz w:val="24"/>
+                  <w:szCs w:val="24"/>
+                  <w14:ligatures w14:val="standardContextual"/>
+                </w:rPr>
+              </w:pPr>
+              <w:hyperlink w:anchor="_Toc216651445" w:history="1">
+                <w:r>
+                  <w:rPr>
+                    <w:rStyle w:val="Hipervnculo"/>
+                    <w:rFonts w:ascii="Aptos" w:hAnsi="Aptos"/>
+                    <w:noProof/>
+                  </w:rPr>
+                  <w:t>-</w:t>
+                </w:r>
+                <w:r>
+                  <w:rPr>
+                    <w:rFonts w:cstheme="minorBidi"/>
+                    <w:noProof/>
+                    <w:kern w:val="2"/>
+                    <w:sz w:val="24"/>
+                    <w:szCs w:val="24"/>
+                    <w14:ligatures w14:val="standardContextual"/>
+                  </w:rPr>
+                  <w:tab/>
+                </w:r>
+                <w:r>
+                  <w:rPr>
+                    <w:rStyle w:val="Hipervnculo"/>
+                    <w:noProof/>
+                  </w:rPr>
+                  <w:t>Video de funcionamiento del frontend:</w:t>
+                </w:r>
+                <w:r>
+                  <w:rPr>
+                    <w:noProof/>
+                    <w:webHidden/>
+                  </w:rPr>
+                  <w:tab/>
+                </w:r>
+                <w:r>
+                  <w:rPr>
+                    <w:noProof/>
+                    <w:webHidden/>
+                  </w:rPr>
+                  <w:fldChar w:fldCharType="begin"/>
+                </w:r>
+                <w:r>
+                  <w:rPr>
+                    <w:noProof/>
+                    <w:webHidden/>
+                  </w:rPr>
+                  <w:instrText xml:space="preserve"> PAGEREF _Toc216651445 \h </w:instrText>
+                </w:r>
+                <w:r>
+                  <w:rPr>
+                    <w:noProof/>
+                    <w:webHidden/>
+                  </w:rPr>
+                </w:r>
+                <w:r>
+                  <w:rPr>
+                    <w:noProof/>
+                    <w:webHidden/>
+                  </w:rPr>
+                  <w:fldChar w:fldCharType="separate"/>
+                </w:r>
+                <w:r>
+                  <w:rPr>
+                    <w:noProof/>
+                    <w:webHidden/>
+                  </w:rPr>
+                  <w:t>7</w:t>
+                </w:r>
+                <w:r>
+                  <w:rPr>
+                    <w:noProof/>
+                    <w:webHidden/>
+                  </w:rPr>
+                  <w:fldChar w:fldCharType="end"/>
+                </w:r>
+              </w:hyperlink>
+            </w:p>
+            <w:p>
+              <w:pPr>
+                <w:pStyle w:val="TDC3"/>
+                <w:tabs>
+                  <w:tab w:val="left" w:pos="960"/>
+                  <w:tab w:val="right" w:leader="dot" w:pos="8828"/>
+                </w:tabs>
+                <w:rPr>
+                  <w:rFonts w:cstheme="minorBidi"/>
+                  <w:noProof/>
+                  <w:kern w:val="2"/>
+                  <w:sz w:val="24"/>
+                  <w:szCs w:val="24"/>
+                  <w14:ligatures w14:val="standardContextual"/>
+                </w:rPr>
+              </w:pPr>
+              <w:hyperlink w:anchor="_Toc216651446" w:history="1">
+                <w:r>
+                  <w:rPr>
+                    <w:rStyle w:val="Hipervnculo"/>
+                    <w:rFonts w:ascii="Aptos" w:hAnsi="Aptos"/>
+                    <w:noProof/>
+                  </w:rPr>
+                  <w:t>-</w:t>
+                </w:r>
+                <w:r>
+                  <w:rPr>
+                    <w:rFonts w:cstheme="minorBidi"/>
+                    <w:noProof/>
+                    <w:kern w:val="2"/>
+                    <w:sz w:val="24"/>
+                    <w:szCs w:val="24"/>
+                    <w14:ligatures w14:val="standardContextual"/>
+                  </w:rPr>
+                  <w:tab/>
+                </w:r>
+                <w:r>
+                  <w:rPr>
+                    <w:rStyle w:val="Hipervnculo"/>
+                    <w:noProof/>
+                  </w:rPr>
+                  <w:t>Video del desarrollo del frontend:</w:t>
+                </w:r>
+                <w:r>
+                  <w:rPr>
+                    <w:noProof/>
+                    <w:webHidden/>
+                  </w:rPr>
+                  <w:tab/>
+                </w:r>
+                <w:r>
+                  <w:rPr>
+                    <w:noProof/>
+                    <w:webHidden/>
+                  </w:rPr>
+                  <w:fldChar w:fldCharType="begin"/>
+                </w:r>
+                <w:r>
+                  <w:rPr>
+                    <w:noProof/>
+                    <w:webHidden/>
+                  </w:rPr>
+                  <w:instrText xml:space="preserve"> PAGEREF _Toc216651446 \h </w:instrText>
+                </w:r>
+                <w:r>
+                  <w:rPr>
+                    <w:noProof/>
+                    <w:webHidden/>
+                  </w:rPr>
+                </w:r>
+                <w:r>
+                  <w:rPr>
+                    <w:noProof/>
+                    <w:webHidden/>
+                  </w:rPr>
+                  <w:fldChar w:fldCharType="separate"/>
+                </w:r>
+                <w:r>
+                  <w:rPr>
+                    <w:noProof/>
+                    <w:webHidden/>
+                  </w:rPr>
+                  <w:t>7</w:t>
+                </w:r>
+                <w:r>
+                  <w:rPr>
+                    <w:noProof/>
+                    <w:webHidden/>
+                  </w:rPr>
+                  <w:fldChar w:fldCharType="end"/>
+                </w:r>
+              </w:hyperlink>
+            </w:p>
+            <w:p>
+              <w:pPr>
+                <w:pStyle w:val="TDC3"/>
+                <w:tabs>
+                  <w:tab w:val="left" w:pos="960"/>
+                  <w:tab w:val="right" w:leader="dot" w:pos="8828"/>
+                </w:tabs>
+                <w:rPr>
+                  <w:rFonts w:cstheme="minorBidi"/>
+                  <w:noProof/>
+                  <w:kern w:val="2"/>
+                  <w:sz w:val="24"/>
+                  <w:szCs w:val="24"/>
+                  <w14:ligatures w14:val="standardContextual"/>
+                </w:rPr>
+              </w:pPr>
+              <w:hyperlink w:anchor="_Toc216651447" w:history="1">
+                <w:r>
+                  <w:rPr>
+                    <w:rStyle w:val="Hipervnculo"/>
+                    <w:rFonts w:ascii="Aptos" w:hAnsi="Aptos"/>
+                    <w:noProof/>
+                  </w:rPr>
+                  <w:t>-</w:t>
+                </w:r>
+                <w:r>
+                  <w:rPr>
+                    <w:rFonts w:cstheme="minorBidi"/>
+                    <w:noProof/>
+                    <w:kern w:val="2"/>
+                    <w:sz w:val="24"/>
+                    <w:szCs w:val="24"/>
+                    <w14:ligatures w14:val="standardContextual"/>
+                  </w:rPr>
+                  <w:tab/>
+                </w:r>
+                <w:r>
+                  <w:rPr>
+                    <w:rStyle w:val="Hipervnculo"/>
+                    <w:noProof/>
+                  </w:rPr>
+                  <w:t>Video del desarrollo del Backend:</w:t>
+                </w:r>
+                <w:r>
+                  <w:rPr>
+                    <w:noProof/>
+                    <w:webHidden/>
+                  </w:rPr>
+                  <w:tab/>
+                </w:r>
+                <w:r>
+                  <w:rPr>
+                    <w:noProof/>
+                    <w:webHidden/>
+                  </w:rPr>
+                  <w:fldChar w:fldCharType="begin"/>
+                </w:r>
+                <w:r>
+                  <w:rPr>
+                    <w:noProof/>
+                    <w:webHidden/>
+                  </w:rPr>
+                  <w:instrText xml:space="preserve"> PAGEREF _Toc216651447 \h </w:instrText>
+                </w:r>
+                <w:r>
+                  <w:rPr>
+                    <w:noProof/>
+                    <w:webHidden/>
+                  </w:rPr>
+                </w:r>
+                <w:r>
+                  <w:rPr>
+                    <w:noProof/>
+                    <w:webHidden/>
+                  </w:rPr>
+                  <w:fldChar w:fldCharType="separate"/>
+                </w:r>
+                <w:r>
+                  <w:rPr>
+                    <w:noProof/>
+                    <w:webHidden/>
+                  </w:rPr>
+                  <w:t>7</w:t>
+                </w:r>
+                <w:r>
+                  <w:rPr>
+                    <w:noProof/>
+                    <w:webHidden/>
+                  </w:rPr>
+                  <w:fldChar w:fldCharType="end"/>
+                </w:r>
+              </w:hyperlink>
+            </w:p>
+            <w:p>
+              <w:pPr>
+                <w:pStyle w:val="TDC2"/>
+                <w:tabs>
+                  <w:tab w:val="right" w:leader="dot" w:pos="8828"/>
+                </w:tabs>
+                <w:rPr>
+                  <w:rFonts w:cstheme="minorBidi"/>
+                  <w:noProof/>
+                  <w:kern w:val="2"/>
+                  <w:sz w:val="24"/>
+                  <w:szCs w:val="24"/>
+                  <w14:ligatures w14:val="standardContextual"/>
+                </w:rPr>
+              </w:pPr>
+              <w:hyperlink w:anchor="_Toc216651448" w:history="1">
+                <w:r>
+                  <w:rPr>
+                    <w:rStyle w:val="Hipervnculo"/>
+                    <w:noProof/>
+                  </w:rPr>
+                  <w:t>Enlaces del Github</w:t>
+                </w:r>
+                <w:r>
+                  <w:rPr>
+                    <w:noProof/>
+                    <w:webHidden/>
+                  </w:rPr>
+                  <w:tab/>
+                </w:r>
+                <w:r>
+                  <w:rPr>
+                    <w:noProof/>
+                    <w:webHidden/>
+                  </w:rPr>
+                  <w:fldChar w:fldCharType="begin"/>
+                </w:r>
+                <w:r>
+                  <w:rPr>
+                    <w:noProof/>
+                    <w:webHidden/>
+                  </w:rPr>
+                  <w:instrText xml:space="preserve"> PAGEREF _Toc216651448 \h </w:instrText>
+                </w:r>
+                <w:r>
+                  <w:rPr>
+                    <w:noProof/>
+                    <w:webHidden/>
+                  </w:rPr>
+                </w:r>
+                <w:r>
+                  <w:rPr>
+                    <w:noProof/>
+                    <w:webHidden/>
+                  </w:rPr>
+                  <w:fldChar w:fldCharType="separate"/>
+                </w:r>
+                <w:r>
+                  <w:rPr>
+                    <w:noProof/>
+                    <w:webHidden/>
+                  </w:rPr>
+                  <w:t>7</w:t>
+                </w:r>
+                <w:r>
+                  <w:rPr>
+                    <w:noProof/>
+                    <w:webHidden/>
+                  </w:rPr>
+                  <w:fldChar w:fldCharType="end"/>
+                </w:r>
+              </w:hyperlink>
+            </w:p>
+            <w:p>
+              <w:pPr>
+                <w:pStyle w:val="TDC1"/>
+                <w:tabs>
+                  <w:tab w:val="right" w:leader="dot" w:pos="8828"/>
+                </w:tabs>
+                <w:rPr>
+                  <w:rFonts w:cstheme="minorBidi"/>
+                  <w:noProof/>
+                  <w:kern w:val="2"/>
+                  <w:sz w:val="24"/>
+                  <w:szCs w:val="24"/>
+                  <w14:ligatures w14:val="standardContextual"/>
+                </w:rPr>
+              </w:pPr>
+              <w:hyperlink w:anchor="_Toc216651449" w:history="1">
+                <w:r>
+                  <w:rPr>
+                    <w:rStyle w:val="Hipervnculo"/>
+                    <w:noProof/>
+                  </w:rPr>
+                  <w:t>Desarrolladores del Proyecto</w:t>
+                </w:r>
+                <w:r>
+                  <w:rPr>
+                    <w:noProof/>
+                    <w:webHidden/>
+                  </w:rPr>
+                  <w:tab/>
+                </w:r>
+                <w:r>
+                  <w:rPr>
+                    <w:noProof/>
+                    <w:webHidden/>
+                  </w:rPr>
+                  <w:fldChar w:fldCharType="begin"/>
+                </w:r>
+                <w:r>
+                  <w:rPr>
+                    <w:noProof/>
+                    <w:webHidden/>
+                  </w:rPr>
+                  <w:instrText xml:space="preserve"> PAGEREF _Toc216651449 \h </w:instrText>
+                </w:r>
+                <w:r>
+                  <w:rPr>
+                    <w:noProof/>
+                    <w:webHidden/>
+                  </w:rPr>
+                </w:r>
+                <w:r>
+                  <w:rPr>
+                    <w:noProof/>
+                    <w:webHidden/>
+                  </w:rPr>
+                  <w:fldChar w:fldCharType="separate"/>
+                </w:r>
+                <w:r>
+                  <w:rPr>
+                    <w:noProof/>
+                    <w:webHidden/>
+                  </w:rPr>
+                  <w:t>7</w:t>
+                </w:r>
+                <w:r>
+                  <w:rPr>
+                    <w:noProof/>
+                    <w:webHidden/>
+                  </w:rPr>
+                  <w:fldChar w:fldCharType="end"/>
+                </w:r>
+              </w:hyperlink>
+            </w:p>
+            <w:p>
+              <w:pPr>
+                <w:pStyle w:val="TDC1"/>
+                <w:tabs>
+                  <w:tab w:val="right" w:leader="dot" w:pos="8828"/>
+                </w:tabs>
+                <w:rPr>
+                  <w:rFonts w:cstheme="minorBidi"/>
+                  <w:noProof/>
+                  <w:kern w:val="2"/>
+                  <w:sz w:val="24"/>
+                  <w:szCs w:val="24"/>
+                  <w14:ligatures w14:val="standardContextual"/>
+                </w:rPr>
+              </w:pPr>
+              <w:hyperlink w:anchor="_Toc216651450" w:history="1">
+                <w:r>
+                  <w:rPr>
+                    <w:rStyle w:val="Hipervnculo"/>
+                    <w:noProof/>
+                  </w:rPr>
+                  <w:t>Conclusión</w:t>
+                </w:r>
+                <w:r>
+                  <w:rPr>
+                    <w:noProof/>
+                    <w:webHidden/>
+                  </w:rPr>
+                  <w:tab/>
+                </w:r>
+                <w:r>
+                  <w:rPr>
+                    <w:noProof/>
+                    <w:webHidden/>
+                  </w:rPr>
+                  <w:fldChar w:fldCharType="begin"/>
+                </w:r>
+                <w:r>
+                  <w:rPr>
+                    <w:noProof/>
+                    <w:webHidden/>
+                  </w:rPr>
+                  <w:instrText xml:space="preserve"> PAGEREF _Toc216651450 \h </w:instrText>
+                </w:r>
+                <w:r>
+                  <w:rPr>
+                    <w:noProof/>
+                    <w:webHidden/>
+                  </w:rPr>
+                </w:r>
+                <w:r>
+                  <w:rPr>
+                    <w:noProof/>
+                    <w:webHidden/>
+                  </w:rPr>
+                  <w:fldChar w:fldCharType="separate"/>
+                </w:r>
+                <w:r>
+                  <w:rPr>
+                    <w:noProof/>
+                    <w:webHidden/>
+                  </w:rPr>
+                  <w:t>8</w:t>
+                </w:r>
+                <w:r>
+                  <w:rPr>
+                    <w:noProof/>
+                    <w:webHidden/>
+                  </w:rPr>
+                  <w:fldChar w:fldCharType="end"/>
+                </w:r>
+              </w:hyperlink>
+            </w:p>
+            <w:p>
+              <w:r>
+                <w:rPr>
+                  <w:b/>
+                  <w:bCs/>
+                  <w:noProof/>
+                  <w:lang w:val="es-ES"/>
+                </w:rPr>
+                <w:fldChar w:fldCharType="end"/>
+              </w:r>
             </w:p>
           </w:sdtContent>
         </w:sdt>
@@ -4954,9 +6584,65 @@
       <w:pPr>
         <w:pStyle w:val="Ttulo1"/>
       </w:pPr>
+      <w:bookmarkStart w:id="4" w:name="_Toc216651432"/>
       <w:r>
         <w:lastRenderedPageBreak/>
         <w:t>Introducción</w:t>
+      </w:r>
+      <w:bookmarkEnd w:id="4"/>
+    </w:p>
+    <w:p>
+      <w:pPr>
+        <w:spacing w:line="360" w:lineRule="auto"/>
+        <w:rPr>
+          <w:rFonts w:ascii="Arial" w:hAnsi="Arial" w:cs="Arial"/>
+        </w:rPr>
+      </w:pPr>
+      <w:r>
+        <w:rPr>
+          <w:rFonts w:ascii="Arial" w:hAnsi="Arial" w:cs="Arial"/>
+        </w:rPr>
+        <w:t>La lucha libre es una de las expresiones culturales y deportivas más representativas de México, reconocida tanto a nivel nacional como internacional por su espectáculo, tradición e impacto social. A lo largo del tiempo, este deporte ha evolucionado, incorporando nuevas formas de difusión y consumo a través de medios digitales, lo que ha generado la necesidad de contar con plataformas web que permitan organizar, administrar y presentar información relacionada con este ámbito de manera eficiente y accesible.</w:t>
+      </w:r>
+    </w:p>
+    <w:p>
+      <w:pPr>
+        <w:spacing w:line="360" w:lineRule="auto"/>
+        <w:rPr>
+          <w:rFonts w:ascii="Arial" w:hAnsi="Arial" w:cs="Arial"/>
+        </w:rPr>
+      </w:pPr>
+      <w:r>
+        <w:rPr>
+          <w:rFonts w:ascii="Arial" w:hAnsi="Arial" w:cs="Arial"/>
+        </w:rPr>
+        <w:t>El presente proyecto consiste en el desarrollo de un sistema web enfocado en la lucha libre, cuyo objetivo es ofrecer una plataforma que permita gestionar y visualizar información relevante, como luchadores, eventos, funciones, resultados y otros elementos propios de este deporte. El sistema integra un frontend interactivo y un backend funcional, permitiendo la comunicación entre ambos mediante servicios web y el manejo de datos a través de una base de datos</w:t>
+      </w:r>
+      <w:r>
+        <w:rPr>
+          <w:rFonts w:ascii="Arial" w:hAnsi="Arial" w:cs="Arial"/>
+        </w:rPr>
+        <w:t xml:space="preserve"> (MySQL)</w:t>
+      </w:r>
+      <w:r>
+        <w:rPr>
+          <w:rFonts w:ascii="Arial" w:hAnsi="Arial" w:cs="Arial"/>
+        </w:rPr>
+        <w:t>.</w:t>
+      </w:r>
+    </w:p>
+    <w:p>
+      <w:pPr>
+        <w:spacing w:line="360" w:lineRule="auto"/>
+        <w:rPr>
+          <w:rFonts w:ascii="Arial" w:hAnsi="Arial" w:cs="Arial"/>
+        </w:rPr>
+      </w:pPr>
+      <w:r>
+        <w:rPr>
+          <w:rFonts w:ascii="Arial" w:hAnsi="Arial" w:cs="Arial"/>
+        </w:rPr>
+        <w:t>Este proyecto busca aplicar de forma práctica los conocimientos adquiridos durante el curso, tales como desarrollo web, arquitectura cliente-servidor, consumo de servicios, validación de información y despliegue de aplicaciones. Asimismo, se pretende demostrar la capacidad de trabajo en equipo y el uso adecuado de herramientas modernas de desarrollo para la construcción de un sistema web completo y funcional.</w:t>
       </w:r>
     </w:p>
     <w:p>
@@ -4965,21 +6651,864 @@
           <w:rFonts w:ascii="Arial" w:hAnsi="Arial" w:cs="Arial"/>
         </w:rPr>
       </w:pPr>
-      <w:r>
+    </w:p>
+    <w:p>
+      <w:pPr>
         <w:rPr>
           <w:rFonts w:ascii="Arial" w:hAnsi="Arial" w:cs="Arial"/>
         </w:rPr>
-        <w:t>En el trabajo que se presenta a continuación se mostrara una prueba de una página que se creo para la venta de videojuegos (consolas y videojuegos)</w:t>
-      </w:r>
-      <w:r>
+      </w:pPr>
+    </w:p>
+    <w:p>
+      <w:pPr>
         <w:rPr>
           <w:rFonts w:ascii="Arial" w:hAnsi="Arial" w:cs="Arial"/>
         </w:rPr>
-        <w:t xml:space="preserve"> en línea y en caso que sea de tienda física, además de la creación de </w:t>
-      </w:r>
+      </w:pPr>
     </w:p>
+    <w:p>
+      <w:pPr>
+        <w:rPr>
+          <w:rFonts w:ascii="Arial" w:hAnsi="Arial" w:cs="Arial"/>
+        </w:rPr>
+      </w:pPr>
+    </w:p>
+    <w:p>
+      <w:pPr>
+        <w:rPr>
+          <w:rFonts w:ascii="Arial" w:hAnsi="Arial" w:cs="Arial"/>
+        </w:rPr>
+      </w:pPr>
+    </w:p>
+    <w:p>
+      <w:pPr>
+        <w:rPr>
+          <w:rFonts w:ascii="Arial" w:hAnsi="Arial" w:cs="Arial"/>
+        </w:rPr>
+      </w:pPr>
+    </w:p>
+    <w:p>
+      <w:pPr>
+        <w:rPr>
+          <w:rFonts w:ascii="Arial" w:hAnsi="Arial" w:cs="Arial"/>
+        </w:rPr>
+      </w:pPr>
+    </w:p>
+    <w:p>
+      <w:pPr>
+        <w:pStyle w:val="Ttulo1"/>
+      </w:pPr>
+      <w:bookmarkStart w:id="5" w:name="_Toc216651433"/>
+      <w:r>
+        <w:lastRenderedPageBreak/>
+        <w:t>Problemática</w:t>
+      </w:r>
+      <w:bookmarkEnd w:id="5"/>
+    </w:p>
+    <w:p>
+      <w:pPr>
+        <w:spacing w:line="360" w:lineRule="auto"/>
+        <w:rPr>
+          <w:rFonts w:ascii="Arial" w:hAnsi="Arial" w:cs="Arial"/>
+        </w:rPr>
+      </w:pPr>
+      <w:r>
+        <w:rPr>
+          <w:rFonts w:ascii="Arial" w:hAnsi="Arial" w:cs="Arial"/>
+        </w:rPr>
+        <w:t>Actualmente, gran parte de la información relacionada con la lucha libre, como datos de luchadores, carteleras, eventos, resultados y funciones, se encuentra dispersa en diferentes medios, principalmente en redes sociales, páginas no oficiales o publicaciones sin una estructura clara. Esta situación dificulta que los aficionados, promotores y público en general accedan de manera rápida, confiable y organizada a la información relevante sobre este deporte.</w:t>
+      </w:r>
+    </w:p>
+    <w:p>
+      <w:pPr>
+        <w:spacing w:line="360" w:lineRule="auto"/>
+        <w:rPr>
+          <w:rFonts w:ascii="Arial" w:hAnsi="Arial" w:cs="Arial"/>
+        </w:rPr>
+      </w:pPr>
+      <w:r>
+        <w:rPr>
+          <w:rFonts w:ascii="Arial" w:hAnsi="Arial" w:cs="Arial"/>
+        </w:rPr>
+        <w:t>Además, muchos eventos de lucha libre, especialmente a nivel local o independiente, carecen de plataformas digitales propias que permitan gestionar y difundir adecuadamente su contenido. Esto provoca una limitada visibilidad de los luchadores y de los eventos, así como una comunicación poco eficiente con los seguidores. La falta de sistemas centralizados también complica la actualización de información, el registro de eventos y el control de datos históricos.</w:t>
+      </w:r>
+    </w:p>
+    <w:p>
+      <w:pPr>
+        <w:spacing w:line="360" w:lineRule="auto"/>
+        <w:rPr>
+          <w:rFonts w:ascii="Arial" w:hAnsi="Arial" w:cs="Arial"/>
+        </w:rPr>
+      </w:pPr>
+      <w:r>
+        <w:rPr>
+          <w:rFonts w:ascii="Arial" w:hAnsi="Arial" w:cs="Arial"/>
+        </w:rPr>
+        <w:t>Ante esta problemática, surge la necesidad de desarrollar un sistema web especializado en la lucha libre, que permita concentrar y administrar la información de forma estructurada, facilitando su consulta y mantenimiento. Una plataforma de este tipo contribuiría a mejorar la difusión del deporte, optimizar la gestión de datos y ofrecer una experiencia más accesible y organizada para los usuarios, aprovechando las ventajas que brindan las tecnologías web actuales.</w:t>
+      </w:r>
+    </w:p>
+    <w:p>
+      <w:pPr>
+        <w:rPr>
+          <w:rFonts w:ascii="Arial" w:hAnsi="Arial" w:cs="Arial"/>
+        </w:rPr>
+      </w:pPr>
+      <w:r>
+        <w:rPr>
+          <w:rFonts w:ascii="Arial" w:hAnsi="Arial" w:cs="Arial"/>
+        </w:rPr>
+        <w:br w:type="page"/>
+      </w:r>
+    </w:p>
+    <w:p>
+      <w:pPr>
+        <w:pStyle w:val="Ttulo2"/>
+        <w:spacing w:line="360" w:lineRule="auto"/>
+      </w:pPr>
+      <w:bookmarkStart w:id="6" w:name="_Toc216651434"/>
+      <w:r>
+        <w:lastRenderedPageBreak/>
+        <w:t>Descripción de sistema</w:t>
+      </w:r>
+      <w:bookmarkEnd w:id="6"/>
+    </w:p>
+    <w:p>
+      <w:pPr>
+        <w:spacing w:line="360" w:lineRule="auto"/>
+      </w:pPr>
+      <w:r>
+        <w:t xml:space="preserve">El sistema desarrollado orienta a la gestión y difusión de información relacionada con la lucha libre, diseñada para </w:t>
+      </w:r>
+      <w:r>
+        <w:t>ofrecer una plataforma organizada, accesible y fácil de usar tanto para los administradores del sistema como para los usuarios finales. Su objetivo principal es centralizar la información relevante del ámbito luchístico, permitiendo una mejor administración de datos y una consulta eficiente por parte de los usuarios.</w:t>
+      </w:r>
+    </w:p>
+    <w:p>
+      <w:pPr>
+        <w:spacing w:line="360" w:lineRule="auto"/>
+      </w:pPr>
+      <w:r>
+        <w:t>La aplicación se integra por un frontend interactivo y un backend, comunicados mediante servicios web, lo que permite el intercambio de la información en formato de JSON. El sistema está diseñado bajo una arquitectura cliente-servidor, lo que facilita el mantenimiento, escalabilidad y despliegue en entornos web. Asimismo, se implementan mecanismos de validación de datos y control de operaciones para el funcionamiento de las funciones principales</w:t>
+      </w:r>
+    </w:p>
+    <w:p>
+      <w:pPr>
+        <w:pStyle w:val="Ttulo3"/>
+        <w:numPr>
+          <w:ilvl w:val="0"/>
+          <w:numId w:val="1"/>
+        </w:numPr>
+        <w:spacing w:line="360" w:lineRule="auto"/>
+      </w:pPr>
+      <w:bookmarkStart w:id="7" w:name="_Toc216651435"/>
+      <w:r>
+        <w:t>Módulo de luchadores</w:t>
+      </w:r>
+      <w:bookmarkEnd w:id="7"/>
+    </w:p>
+    <w:p>
+      <w:pPr>
+        <w:spacing w:line="360" w:lineRule="auto"/>
+      </w:pPr>
+      <w:r>
+        <w:t xml:space="preserve">Este módulo, permite ver, agregar o eliminar información de luchadores. </w:t>
+      </w:r>
+      <w:r>
+        <w:t>Entre los datos que se administran se incluyen nombre, nombre artístico, categoría, estilo de lucha y otros atributos relevantes. El objetivo de este módulo es mantener un catálogo actualizado de luchadores, facilitando su visualización y administración dentro del sistema.</w:t>
+      </w:r>
+    </w:p>
+    <w:p>
+      <w:pPr>
+        <w:pStyle w:val="Ttulo3"/>
+        <w:numPr>
+          <w:ilvl w:val="0"/>
+          <w:numId w:val="1"/>
+        </w:numPr>
+        <w:spacing w:line="360" w:lineRule="auto"/>
+      </w:pPr>
+      <w:bookmarkStart w:id="8" w:name="_Toc216651436"/>
+      <w:r>
+        <w:t>Módulo de Eventos o funciones</w:t>
+      </w:r>
+      <w:bookmarkEnd w:id="8"/>
+    </w:p>
+    <w:p>
+      <w:pPr>
+        <w:spacing w:line="360" w:lineRule="auto"/>
+      </w:pPr>
+      <w:r>
+        <w:t>El módulo de eventos permite administrar las funciones de lucha libre, incluyendo información como nombre del evento, fecha, lugar y descripción general. A través de este módulo se pueden registrar nuevos eventos, modificar los existentes y consultar el historial de funciones realizadas, lo que contribuye a una mejor organización y difusión de los eventos luchísticos.</w:t>
+      </w:r>
+    </w:p>
+    <w:p>
+      <w:pPr>
+        <w:pStyle w:val="Ttulo3"/>
+        <w:numPr>
+          <w:ilvl w:val="0"/>
+          <w:numId w:val="1"/>
+        </w:numPr>
+        <w:spacing w:line="360" w:lineRule="auto"/>
+      </w:pPr>
+      <w:bookmarkStart w:id="9" w:name="_Toc216651437"/>
+      <w:r>
+        <w:lastRenderedPageBreak/>
+        <w:t>Módulo de Campeonato</w:t>
+      </w:r>
+      <w:bookmarkEnd w:id="9"/>
+    </w:p>
+    <w:p>
+      <w:pPr>
+        <w:spacing w:line="360" w:lineRule="auto"/>
+      </w:pPr>
+      <w:r>
+        <w:t>El modulo de campeonato permite mostrar, agregar, eliminar o cambiar alguna información de los campeonatos que están vigentes en las diferentes empresas, ya sea su nombre, portador, división a la que pertenece y a la marca que le pertenece el título.</w:t>
+      </w:r>
+    </w:p>
+    <w:p>
+      <w:pPr>
+        <w:pStyle w:val="Ttulo3"/>
+        <w:numPr>
+          <w:ilvl w:val="0"/>
+          <w:numId w:val="1"/>
+        </w:numPr>
+      </w:pPr>
+      <w:bookmarkStart w:id="10" w:name="_Toc216651438"/>
+      <w:r>
+        <w:t>Módulo de Marca</w:t>
+      </w:r>
+      <w:bookmarkEnd w:id="10"/>
+    </w:p>
+    <w:p>
+      <w:r>
+        <w:t>El modulo de la marca permite mostrar, agregar, eliminar o cambiar la información de la marca o promotora de lucha libre existente en el mundo. Como se sabe, en todo el mundo existen promotoras de lucha libre en donde se presentan los luchadores y hacen el espectáculo, pero a lo largo del tiempo varias se han aliado o han sido adquiridas por otras o tienen convenios para unirlas con otras, esto hace que su información sea cambia más a menudo, como el nombre</w:t>
+      </w:r>
+      <w:r>
+        <w:t xml:space="preserve"> o el país de origen. Cada una muestra una manera diferente de hacer la lucha libre como más le parece conveniente.</w:t>
+      </w:r>
+    </w:p>
+    <w:p>
+      <w:pPr>
+        <w:pStyle w:val="Ttulo1"/>
+      </w:pPr>
+    </w:p>
+    <w:p>
+      <w:pPr>
+        <w:rPr>
+          <w:rFonts w:asciiTheme="majorHAnsi" w:eastAsiaTheme="majorEastAsia" w:hAnsiTheme="majorHAnsi" w:cstheme="majorBidi"/>
+          <w:color w:val="0F4761" w:themeColor="accent1" w:themeShade="BF"/>
+          <w:sz w:val="40"/>
+          <w:szCs w:val="40"/>
+        </w:rPr>
+      </w:pPr>
+      <w:r>
+        <w:br w:type="page"/>
+      </w:r>
+    </w:p>
+    <w:p>
+      <w:pPr>
+        <w:pStyle w:val="Ttulo1"/>
+      </w:pPr>
+      <w:bookmarkStart w:id="11" w:name="_Toc216651439"/>
+      <w:r>
+        <w:lastRenderedPageBreak/>
+        <w:t>Tecnología usada</w:t>
+      </w:r>
+      <w:bookmarkEnd w:id="11"/>
+    </w:p>
+    <w:p>
+      <w:r>
+        <w:t>El sistema web desarrollado para el proyecto de lucha libre hace uso de tecnologías orientadas al desarrollo de aplicaciones web bajo una arquitectura cliente-servidor. A continuación, se describen las tecnologías utilizadas en el backend, de acuerdo con la estructura y configuración del proyecto</w:t>
+      </w:r>
+      <w:r>
+        <w:t>.</w:t>
+      </w:r>
+    </w:p>
+    <w:p>
+      <w:pPr>
+        <w:pStyle w:val="Ttulo2"/>
+        <w:numPr>
+          <w:ilvl w:val="0"/>
+          <w:numId w:val="1"/>
+        </w:numPr>
+      </w:pPr>
+      <w:bookmarkStart w:id="12" w:name="_Toc216651440"/>
+      <w:r>
+        <w:t>Tecnología de Backend</w:t>
+      </w:r>
+      <w:bookmarkEnd w:id="12"/>
+    </w:p>
+    <w:p>
+      <w:r>
+        <w:t xml:space="preserve">El backend del sistema fue desarrollado utilizando </w:t>
+      </w:r>
+      <w:proofErr w:type="spellStart"/>
+      <w:r>
+        <w:t>SpringBoot</w:t>
+      </w:r>
+      <w:proofErr w:type="spellEnd"/>
+      <w:r>
+        <w:t xml:space="preserve">, un </w:t>
+      </w:r>
+      <w:proofErr w:type="spellStart"/>
+      <w:r>
+        <w:t>framewor</w:t>
+      </w:r>
+      <w:r>
+        <w:t>k</w:t>
+      </w:r>
+      <w:proofErr w:type="spellEnd"/>
+      <w:r>
+        <w:t xml:space="preserve"> de Java que facilita la creación de aplicaciones web mediante una configuración simplificada y un enfoque basado en convenciones. El proyecto se encuentra estructurado siguiendo el modelo estándar de </w:t>
+      </w:r>
+      <w:proofErr w:type="spellStart"/>
+      <w:r>
+        <w:t>SpringBoot</w:t>
+      </w:r>
+      <w:proofErr w:type="spellEnd"/>
+      <w:r>
+        <w:t xml:space="preserve"> y utiliza Maven como herramienta de gestión de dependencias y construcción del proyecto, lo cual se evidencia mediante el uso del </w:t>
+      </w:r>
+      <w:r>
+        <w:t>“</w:t>
+      </w:r>
+      <w:r>
+        <w:t xml:space="preserve">Maven </w:t>
+      </w:r>
+      <w:proofErr w:type="spellStart"/>
+      <w:r>
+        <w:t>Wrapper</w:t>
+      </w:r>
+      <w:proofErr w:type="spellEnd"/>
+      <w:r>
+        <w:t xml:space="preserve"> (</w:t>
+      </w:r>
+      <w:proofErr w:type="spellStart"/>
+      <w:r>
+        <w:t>mvnw</w:t>
+      </w:r>
+      <w:proofErr w:type="spellEnd"/>
+      <w:r>
+        <w:t>)</w:t>
+      </w:r>
+      <w:r>
+        <w:t>”</w:t>
+      </w:r>
+      <w:r>
+        <w:t>.</w:t>
+      </w:r>
+    </w:p>
+    <w:p>
+      <w:r>
+        <w:t xml:space="preserve">La lógica del sistema se organiza dentro del paquete principal </w:t>
+      </w:r>
+      <w:r>
+        <w:t>“</w:t>
+      </w:r>
+      <w:proofErr w:type="spellStart"/>
+      <w:proofErr w:type="gramStart"/>
+      <w:r>
+        <w:t>com.retroblog</w:t>
+      </w:r>
+      <w:proofErr w:type="gramEnd"/>
+      <w:r>
+        <w:t>.backend</w:t>
+      </w:r>
+      <w:proofErr w:type="spellEnd"/>
+      <w:r>
+        <w:t>”</w:t>
+      </w:r>
+      <w:r>
+        <w:t xml:space="preserve">, donde se define la clase principal </w:t>
+      </w:r>
+      <w:r>
+        <w:t>“</w:t>
+      </w:r>
+      <w:r>
+        <w:t>BackendApplication.java</w:t>
+      </w:r>
+      <w:r>
+        <w:t>”</w:t>
+      </w:r>
+      <w:r>
+        <w:t xml:space="preserve">, encargada de iniciar la aplicación. Asimismo, se cuenta con un paquete de modelo, en el cual se define la clase </w:t>
+      </w:r>
+      <w:r>
+        <w:t>“</w:t>
+      </w:r>
+      <w:r>
+        <w:t>Post.java</w:t>
+      </w:r>
+      <w:r>
+        <w:t>”</w:t>
+      </w:r>
+      <w:r>
+        <w:t>, utilizada para representar las entidades que maneja el sistema.</w:t>
+      </w:r>
+    </w:p>
+    <w:p>
+      <w:r>
+        <w:t xml:space="preserve">El backend utiliza el archivo </w:t>
+      </w:r>
+      <w:r>
+        <w:t>“</w:t>
+      </w:r>
+      <w:proofErr w:type="spellStart"/>
+      <w:proofErr w:type="gramStart"/>
+      <w:r>
+        <w:t>application.properties</w:t>
+      </w:r>
+      <w:proofErr w:type="spellEnd"/>
+      <w:proofErr w:type="gramEnd"/>
+      <w:r>
+        <w:t>”</w:t>
+      </w:r>
+      <w:r>
+        <w:t xml:space="preserve"> para la configuración general de la aplicación, permitiendo definir parámetros como el entorno de ejecución y futuras configuraciones de conexión a servicios externos. Además, el proyecto incluye la estructura necesaria para la gestión de recursos estáticos y plantillas, ubicados dentro del directorio </w:t>
+      </w:r>
+      <w:r>
+        <w:t>“</w:t>
+      </w:r>
+      <w:proofErr w:type="spellStart"/>
+      <w:r>
+        <w:t>resources</w:t>
+      </w:r>
+      <w:proofErr w:type="spellEnd"/>
+      <w:r>
+        <w:t>”</w:t>
+      </w:r>
+      <w:r>
+        <w:t>, lo que permite la integración de vistas o contenido web si es requerido.</w:t>
+      </w:r>
+    </w:p>
+    <w:p>
+      <w:r>
+        <w:t xml:space="preserve">Finalmente, el sistema cuenta con una estructura de pruebas mediante la clase </w:t>
+      </w:r>
+      <w:r>
+        <w:t>“</w:t>
+      </w:r>
+      <w:r>
+        <w:t>BackendApplicationTests.java</w:t>
+      </w:r>
+      <w:r>
+        <w:t>”</w:t>
+      </w:r>
+      <w:r>
+        <w:t>, lo cual permite validar el correcto funcionamiento de la aplicación durante su desarrollo.</w:t>
+      </w:r>
+    </w:p>
+    <w:p>
+      <w:pPr>
+        <w:pStyle w:val="Ttulo2"/>
+        <w:numPr>
+          <w:ilvl w:val="0"/>
+          <w:numId w:val="1"/>
+        </w:numPr>
+      </w:pPr>
+      <w:bookmarkStart w:id="13" w:name="_Toc216651441"/>
+      <w:r>
+        <w:t>Tecnología de Frontend</w:t>
+      </w:r>
+      <w:bookmarkEnd w:id="13"/>
+    </w:p>
+    <w:p/>
+    <w:p/>
+    <w:p/>
+    <w:p/>
+    <w:p>
+      <w:pPr>
+        <w:pStyle w:val="Ttulo2"/>
+        <w:numPr>
+          <w:ilvl w:val="0"/>
+          <w:numId w:val="1"/>
+        </w:numPr>
+      </w:pPr>
+      <w:bookmarkStart w:id="14" w:name="_Toc216651442"/>
+      <w:r>
+        <w:lastRenderedPageBreak/>
+        <w:t>Herramientas de Desarrollo</w:t>
+      </w:r>
+      <w:bookmarkEnd w:id="14"/>
+    </w:p>
+    <w:p>
+      <w:pPr>
+        <w:rPr>
+          <w:rFonts w:ascii="Arial" w:hAnsi="Arial" w:cs="Arial"/>
+        </w:rPr>
+      </w:pPr>
+      <w:r>
+        <w:rPr>
+          <w:rFonts w:ascii="Arial" w:hAnsi="Arial" w:cs="Arial"/>
+        </w:rPr>
+        <w:t>Para el desarrollo del backend se emplearon herramientas de apoyo como:</w:t>
+      </w:r>
+    </w:p>
+    <w:p>
+      <w:pPr>
+        <w:pStyle w:val="Prrafodelista"/>
+        <w:numPr>
+          <w:ilvl w:val="0"/>
+          <w:numId w:val="1"/>
+        </w:numPr>
+        <w:rPr>
+          <w:rFonts w:ascii="Arial" w:hAnsi="Arial" w:cs="Arial"/>
+        </w:rPr>
+      </w:pPr>
+      <w:r>
+        <w:rPr>
+          <w:rFonts w:ascii="Arial" w:hAnsi="Arial" w:cs="Arial"/>
+        </w:rPr>
+        <w:t xml:space="preserve">Visual Studio Code como entorno de desarrollo, utilizando configuraciones específicas almacenadas en el </w:t>
+      </w:r>
+      <w:r>
+        <w:rPr>
+          <w:rFonts w:ascii="Arial" w:hAnsi="Arial" w:cs="Arial"/>
+        </w:rPr>
+        <w:t>directorio</w:t>
+      </w:r>
+      <w:r>
+        <w:rPr>
+          <w:rFonts w:ascii="Arial" w:hAnsi="Arial" w:cs="Arial"/>
+        </w:rPr>
+        <w:t xml:space="preserve">. </w:t>
+      </w:r>
+      <w:proofErr w:type="spellStart"/>
+      <w:r>
+        <w:rPr>
+          <w:rFonts w:ascii="Arial" w:hAnsi="Arial" w:cs="Arial"/>
+        </w:rPr>
+        <w:t>vscode</w:t>
+      </w:r>
+      <w:proofErr w:type="spellEnd"/>
+      <w:r>
+        <w:rPr>
+          <w:rFonts w:ascii="Arial" w:hAnsi="Arial" w:cs="Arial"/>
+        </w:rPr>
+        <w:t>.</w:t>
+      </w:r>
+    </w:p>
+    <w:p>
+      <w:pPr>
+        <w:pStyle w:val="Prrafodelista"/>
+        <w:numPr>
+          <w:ilvl w:val="0"/>
+          <w:numId w:val="1"/>
+        </w:numPr>
+        <w:rPr>
+          <w:rFonts w:ascii="Arial" w:hAnsi="Arial" w:cs="Arial"/>
+        </w:rPr>
+      </w:pPr>
+      <w:r>
+        <w:rPr>
+          <w:rFonts w:ascii="Arial" w:hAnsi="Arial" w:cs="Arial"/>
+        </w:rPr>
+        <w:t>Git y GitHub para el control de versiones y la gestión del código fuente del proyecto.</w:t>
+      </w:r>
+    </w:p>
+    <w:p>
+      <w:pPr>
+        <w:pStyle w:val="Prrafodelista"/>
+        <w:numPr>
+          <w:ilvl w:val="0"/>
+          <w:numId w:val="1"/>
+        </w:numPr>
+        <w:rPr>
+          <w:rFonts w:ascii="Arial" w:hAnsi="Arial" w:cs="Arial"/>
+        </w:rPr>
+      </w:pPr>
+      <w:r>
+        <w:rPr>
+          <w:rFonts w:ascii="Arial" w:hAnsi="Arial" w:cs="Arial"/>
+        </w:rPr>
+        <w:t>Maven para la compilación, ejecución y gestión de dependencias del backend.</w:t>
+      </w:r>
+    </w:p>
+    <w:p>
+      <w:pPr>
+        <w:pStyle w:val="Ttulo1"/>
+      </w:pPr>
+      <w:bookmarkStart w:id="15" w:name="_Toc216651443"/>
+      <w:r>
+        <w:t>Enlaces de proyecto</w:t>
+      </w:r>
+      <w:bookmarkEnd w:id="15"/>
+    </w:p>
+    <w:p>
+      <w:pPr>
+        <w:pStyle w:val="Ttulo2"/>
+        <w:ind w:left="720"/>
+      </w:pPr>
+      <w:bookmarkStart w:id="16" w:name="_Toc216651444"/>
+      <w:r>
+        <w:t>Videos del proyecto</w:t>
+      </w:r>
+      <w:bookmarkEnd w:id="16"/>
+    </w:p>
+    <w:p>
+      <w:pPr>
+        <w:pStyle w:val="Ttulo3"/>
+        <w:numPr>
+          <w:ilvl w:val="0"/>
+          <w:numId w:val="1"/>
+        </w:numPr>
+      </w:pPr>
+      <w:bookmarkStart w:id="17" w:name="_Toc216651445"/>
+      <w:r>
+        <w:t>Video de funcionamiento del frontend:</w:t>
+      </w:r>
+      <w:bookmarkEnd w:id="17"/>
+    </w:p>
+    <w:p>
+      <w:pPr>
+        <w:pStyle w:val="Ttulo3"/>
+        <w:numPr>
+          <w:ilvl w:val="0"/>
+          <w:numId w:val="1"/>
+        </w:numPr>
+      </w:pPr>
+      <w:bookmarkStart w:id="18" w:name="_Toc216651446"/>
+      <w:r>
+        <w:t>Video del desarrollo del frontend:</w:t>
+      </w:r>
+      <w:bookmarkEnd w:id="18"/>
+    </w:p>
+    <w:p>
+      <w:pPr>
+        <w:pStyle w:val="Ttulo3"/>
+        <w:numPr>
+          <w:ilvl w:val="0"/>
+          <w:numId w:val="1"/>
+        </w:numPr>
+      </w:pPr>
+      <w:bookmarkStart w:id="19" w:name="_Toc216651447"/>
+      <w:r>
+        <w:t>Video del desarrollo del Backend:</w:t>
+      </w:r>
+      <w:bookmarkEnd w:id="19"/>
+    </w:p>
+    <w:p>
+      <w:pPr>
+        <w:pStyle w:val="Ttulo2"/>
+        <w:ind w:left="720"/>
+      </w:pPr>
+      <w:bookmarkStart w:id="20" w:name="_Toc216651448"/>
+      <w:r>
+        <w:t xml:space="preserve">Enlaces del </w:t>
+      </w:r>
+      <w:proofErr w:type="spellStart"/>
+      <w:r>
+        <w:t>Github</w:t>
+      </w:r>
+      <w:bookmarkEnd w:id="20"/>
+      <w:proofErr w:type="spellEnd"/>
+    </w:p>
+    <w:p>
+      <w:pPr>
+        <w:pStyle w:val="Ttulo1"/>
+      </w:pPr>
+      <w:bookmarkStart w:id="21" w:name="_Toc216651449"/>
+      <w:r>
+        <w:t>Desarrolladores del Proyecto</w:t>
+      </w:r>
+      <w:bookmarkEnd w:id="21"/>
+    </w:p>
+    <w:p/>
+    <w:p>
+      <w:r>
+        <w:t>Imagen del integrante:</w:t>
+      </w:r>
+    </w:p>
+    <w:p>
+      <w:r>
+        <w:t>Nombre del integrante:</w:t>
+      </w:r>
+      <w:r>
+        <w:t xml:space="preserve"> </w:t>
+      </w:r>
+      <w:r>
+        <w:t>Serggi Rafael García Armas</w:t>
+      </w:r>
+    </w:p>
+    <w:p>
+      <w:r>
+        <w:t>Actividades realizadas:</w:t>
+      </w:r>
+      <w:r>
+        <w:t xml:space="preserve"> Realización del Backend y </w:t>
+      </w:r>
+      <w:r>
+        <w:t xml:space="preserve">configuración del </w:t>
+      </w:r>
+      <w:proofErr w:type="spellStart"/>
+      <w:r>
+        <w:t>Railwail</w:t>
+      </w:r>
+      <w:proofErr w:type="spellEnd"/>
+    </w:p>
+    <w:p/>
+    <w:p>
+      <w:r>
+        <w:t>Imagen del integrante:</w:t>
+      </w:r>
+    </w:p>
+    <w:p>
+      <w:r>
+        <w:t>Nombre del integrante:</w:t>
+      </w:r>
+      <w:r>
+        <w:t xml:space="preserve"> </w:t>
+      </w:r>
+      <w:r>
+        <w:t>Eduardo Antonio Triana Amador</w:t>
+      </w:r>
+    </w:p>
+    <w:p>
+      <w:r>
+        <w:t>Actividades realizadas:</w:t>
+      </w:r>
+      <w:r>
+        <w:t xml:space="preserve"> Configuración de la base de datos</w:t>
+      </w:r>
+      <w:r>
+        <w:t xml:space="preserve"> en </w:t>
+      </w:r>
+      <w:proofErr w:type="spellStart"/>
+      <w:r>
+        <w:t>Freedb</w:t>
+      </w:r>
+      <w:proofErr w:type="spellEnd"/>
+      <w:r>
+        <w:t xml:space="preserve"> y </w:t>
+      </w:r>
+      <w:r>
+        <w:t>configuración del Frontend</w:t>
+      </w:r>
+    </w:p>
+    <w:p/>
+    <w:p>
+      <w:r>
+        <w:lastRenderedPageBreak/>
+        <w:drawing>
+          <wp:anchor distT="0" distB="0" distL="114300" distR="114300" simplePos="0" relativeHeight="251676672" behindDoc="0" locked="0" layoutInCell="1" allowOverlap="1" wp14:anchorId="34183605" wp14:editId="2084F63B">
+            <wp:simplePos x="0" y="0"/>
+            <wp:positionH relativeFrom="margin">
+              <wp:align>left</wp:align>
+            </wp:positionH>
+            <wp:positionV relativeFrom="paragraph">
+              <wp:posOffset>346</wp:posOffset>
+            </wp:positionV>
+            <wp:extent cx="803564" cy="982931"/>
+            <wp:effectExtent l="0" t="0" r="0" b="8255"/>
+            <wp:wrapThrough wrapText="bothSides">
+              <wp:wrapPolygon edited="0">
+                <wp:start x="0" y="0"/>
+                <wp:lineTo x="0" y="21363"/>
+                <wp:lineTo x="21002" y="21363"/>
+                <wp:lineTo x="21002" y="0"/>
+                <wp:lineTo x="0" y="0"/>
+              </wp:wrapPolygon>
+            </wp:wrapThrough>
+            <wp:docPr id="719367586" name="Imagen 1" descr="Un joven con una playera de color negro&#10;&#10;El contenido generado por IA puede ser incorrecto."/>
+            <wp:cNvGraphicFramePr>
+              <a:graphicFrameLocks xmlns:a="http://schemas.openxmlformats.org/drawingml/2006/main" noChangeAspect="1"/>
+            </wp:cNvGraphicFramePr>
+            <a:graphic xmlns:a="http://schemas.openxmlformats.org/drawingml/2006/main">
+              <a:graphicData uri="http://schemas.openxmlformats.org/drawingml/2006/picture">
+                <pic:pic xmlns:pic="http://schemas.openxmlformats.org/drawingml/2006/picture">
+                  <pic:nvPicPr>
+                    <pic:cNvPr id="719367586" name="Imagen 1" descr="Un joven con una playera de color negro&#10;&#10;El contenido generado por IA puede ser incorrecto."/>
+                    <pic:cNvPicPr/>
+                  </pic:nvPicPr>
+                  <pic:blipFill>
+                    <a:blip r:embed="rId9">
+                      <a:extLst>
+                        <a:ext uri="{28A0092B-C50C-407E-A947-70E740481C1C}">
+                          <a14:useLocalDpi xmlns:a14="http://schemas.microsoft.com/office/drawing/2010/main" val="0"/>
+                        </a:ext>
+                      </a:extLst>
+                    </a:blip>
+                    <a:stretch>
+                      <a:fillRect/>
+                    </a:stretch>
+                  </pic:blipFill>
+                  <pic:spPr>
+                    <a:xfrm>
+                      <a:off x="0" y="0"/>
+                      <a:ext cx="803564" cy="982931"/>
+                    </a:xfrm>
+                    <a:prstGeom prst="rect">
+                      <a:avLst/>
+                    </a:prstGeom>
+                  </pic:spPr>
+                </pic:pic>
+              </a:graphicData>
+            </a:graphic>
+            <wp14:sizeRelH relativeFrom="page">
+              <wp14:pctWidth>0</wp14:pctWidth>
+            </wp14:sizeRelH>
+            <wp14:sizeRelV relativeFrom="page">
+              <wp14:pctHeight>0</wp14:pctHeight>
+            </wp14:sizeRelV>
+          </wp:anchor>
+        </w:drawing>
+      </w:r>
+    </w:p>
+    <w:p>
+      <w:r>
+        <w:t>Nombre del integrante:</w:t>
+      </w:r>
+      <w:r>
+        <w:t xml:space="preserve"> José Manuel Hernández Piedra</w:t>
+      </w:r>
+    </w:p>
+    <w:p>
+      <w:r>
+        <w:t>Actividades realizadas:</w:t>
+      </w:r>
+      <w:r>
+        <w:t xml:space="preserve"> Trabajo de la creación de la base de datos</w:t>
+      </w:r>
+      <w:r>
+        <w:t xml:space="preserve"> y en parte trabajo en la creación del Frontend</w:t>
+      </w:r>
+    </w:p>
+    <w:p>
+      <w:pPr>
+        <w:pStyle w:val="Ttulo1"/>
+      </w:pPr>
+      <w:bookmarkStart w:id="22" w:name="_Toc216651450"/>
+      <w:r>
+        <w:t>Conclusión</w:t>
+      </w:r>
+      <w:bookmarkEnd w:id="22"/>
+    </w:p>
+    <w:p>
+      <w:r>
+        <w:t>En conclusión, para este proyecto existieron var</w:t>
+      </w:r>
+      <w:r>
+        <w:t xml:space="preserve">ios inconvenientes al momento de crear dicho proyecto. Pero con eso nos dio más comprensión al momento de fabricar un nuevo proyecto desde cero, para eso, nos hemos dado cuenta primero, lo importante que es la configuración del backend en primer lugar junto con el </w:t>
+      </w:r>
+      <w:proofErr w:type="spellStart"/>
+      <w:r>
+        <w:t>Freebd</w:t>
+      </w:r>
+      <w:proofErr w:type="spellEnd"/>
+      <w:r>
+        <w:t>, estos dos son la parte más importante al momento de trabajar, ya que en caso de que no se tengan o no se pueden comunicar entre sí, puede causar un problema a futuro, lo que puede atrasar el trabajo en cualquier momento.</w:t>
+      </w:r>
+    </w:p>
+    <w:p>
+      <w:r>
+        <w:t xml:space="preserve">Con lo que </w:t>
+      </w:r>
+      <w:r>
+        <w:t>se menciona anteriormente, se quiere decir que, debe haber un orden al momento de trabajar con las herramientas que se piden usar y tener bajo control los datos y herramientas que se ocupan durante su elaboración, con algo que nunca se debe olvidar cuando se hace este tipo de trabajo: “No saltase ningún paso o adelantase algún pasó” de lo contrario, puede pasar muchos problemas en el futuro, lo que provocaría hacer de nuevo todo el trabajo.</w:t>
+      </w:r>
+    </w:p>
+    <w:p/>
     <w:sectPr>
-      <w:footerReference w:type="default" r:id="rId8"/>
+      <w:footerReference w:type="default" r:id="rId10"/>
       <w:pgSz w:w="12240" w:h="15840"/>
       <w:pgMar w:top="1417" w:right="1701" w:bottom="1417" w:left="1701" w:header="708" w:footer="708" w:gutter="0"/>
       <w:pgNumType w:start="0"/>
@@ -5249,6 +7778,126 @@
     </w:p>
   </w:footnote>
 </w:footnotes>
+</file>
+
+<file path=word/numbering.xml><?xml version="1.0" encoding="utf-8"?>
+<w:numbering xmlns:wpc="http://schemas.microsoft.com/office/word/2010/wordprocessingCanvas" xmlns:cx="http://schemas.microsoft.com/office/drawing/2014/chartex" xmlns:cx1="http://schemas.microsoft.com/office/drawing/2015/9/8/chartex" xmlns:cx2="http://schemas.microsoft.com/office/drawing/2015/10/21/chartex" xmlns:cx3="http://schemas.microsoft.com/office/drawing/2016/5/9/chartex" xmlns:cx4="http://schemas.microsoft.com/office/drawing/2016/5/10/chartex" xmlns:cx5="http://schemas.microsoft.com/office/drawing/2016/5/11/chartex" xmlns:cx6="http://schemas.microsoft.com/office/drawing/2016/5/12/chartex" xmlns:cx7="http://schemas.microsoft.com/office/drawing/2016/5/13/chartex" xmlns:cx8="http://schemas.microsoft.com/office/drawing/2016/5/14/chartex" xmlns:mc="http://schemas.openxmlformats.org/markup-compatibility/2006" xmlns:aink="http://schemas.microsoft.com/office/drawing/2016/ink" xmlns:am3d="http://schemas.microsoft.com/office/drawing/2017/model3d" xmlns:o="urn:schemas-microsoft-com:office:office" xmlns:oel="http://schemas.microsoft.com/office/2019/extlst" xmlns:r="http://schemas.openxmlformats.org/officeDocument/2006/relationships" xmlns:m="http://schemas.openxmlformats.org/officeDocument/2006/math" xmlns:v="urn:schemas-microsoft-com:vml" xmlns:wp14="http://schemas.microsoft.com/office/word/2010/wordprocessingDrawing" xmlns:wp="http://schemas.openxmlformats.org/drawingml/2006/wordprocessingDrawing" xmlns:w10="urn:schemas-microsoft-com:office:word" xmlns:w="http://schemas.openxmlformats.org/wordprocessingml/2006/main" xmlns:w14="http://schemas.microsoft.com/office/word/2010/wordml" xmlns:w15="http://schemas.microsoft.com/office/word/2012/wordml" xmlns:w16cex="http://schemas.microsoft.com/office/word/2018/wordml/cex" xmlns:w16cid="http://schemas.microsoft.com/office/word/2016/wordml/cid" xmlns:w16="http://schemas.microsoft.com/office/word/2018/wordml" xmlns:w16du="http://schemas.microsoft.com/office/word/2023/wordml/word16du" xmlns:w16sdtdh="http://schemas.microsoft.com/office/word/2020/wordml/sdtdatahash" xmlns:w16sdtfl="http://schemas.microsoft.com/office/word/2024/wordml/sdtformatlock" xmlns:w16se="http://schemas.microsoft.com/office/word/2015/wordml/symex" xmlns:wpg="http://schemas.microsoft.com/office/word/2010/wordprocessingGroup" xmlns:wpi="http://schemas.microsoft.com/office/word/2010/wordprocessingInk" xmlns:wne="http://schemas.microsoft.com/office/word/2006/wordml" xmlns:wps="http://schemas.microsoft.com/office/word/2010/wordprocessingShape" mc:Ignorable="w14 w15 w16se w16cid w16 w16cex w16sdtdh w16sdtfl w16du wp14">
+  <w:abstractNum w:abstractNumId="0" w15:restartNumberingAfterBreak="0">
+    <w:nsid w:val="37C66DF7"/>
+    <w:multiLevelType w:val="hybridMultilevel"/>
+    <w:tmpl w:val="E1B0B3E0"/>
+    <w:lvl w:ilvl="0" w:tplc="96049154">
+      <w:numFmt w:val="bullet"/>
+      <w:lvlText w:val="-"/>
+      <w:lvlJc w:val="left"/>
+      <w:pPr>
+        <w:ind w:left="720" w:hanging="360"/>
+      </w:pPr>
+      <w:rPr>
+        <w:rFonts w:ascii="Aptos" w:eastAsiaTheme="majorEastAsia" w:hAnsi="Aptos" w:cstheme="majorBidi" w:hint="default"/>
+      </w:rPr>
+    </w:lvl>
+    <w:lvl w:ilvl="1" w:tplc="080A0003" w:tentative="1">
+      <w:start w:val="1"/>
+      <w:numFmt w:val="bullet"/>
+      <w:lvlText w:val="o"/>
+      <w:lvlJc w:val="left"/>
+      <w:pPr>
+        <w:ind w:left="1440" w:hanging="360"/>
+      </w:pPr>
+      <w:rPr>
+        <w:rFonts w:ascii="Courier New" w:hAnsi="Courier New" w:cs="Courier New" w:hint="default"/>
+      </w:rPr>
+    </w:lvl>
+    <w:lvl w:ilvl="2" w:tplc="080A0005" w:tentative="1">
+      <w:start w:val="1"/>
+      <w:numFmt w:val="bullet"/>
+      <w:lvlText w:val=""/>
+      <w:lvlJc w:val="left"/>
+      <w:pPr>
+        <w:ind w:left="2160" w:hanging="360"/>
+      </w:pPr>
+      <w:rPr>
+        <w:rFonts w:ascii="Wingdings" w:hAnsi="Wingdings" w:hint="default"/>
+      </w:rPr>
+    </w:lvl>
+    <w:lvl w:ilvl="3" w:tplc="080A0001" w:tentative="1">
+      <w:start w:val="1"/>
+      <w:numFmt w:val="bullet"/>
+      <w:lvlText w:val=""/>
+      <w:lvlJc w:val="left"/>
+      <w:pPr>
+        <w:ind w:left="2880" w:hanging="360"/>
+      </w:pPr>
+      <w:rPr>
+        <w:rFonts w:ascii="Symbol" w:hAnsi="Symbol" w:hint="default"/>
+      </w:rPr>
+    </w:lvl>
+    <w:lvl w:ilvl="4" w:tplc="080A0003" w:tentative="1">
+      <w:start w:val="1"/>
+      <w:numFmt w:val="bullet"/>
+      <w:lvlText w:val="o"/>
+      <w:lvlJc w:val="left"/>
+      <w:pPr>
+        <w:ind w:left="3600" w:hanging="360"/>
+      </w:pPr>
+      <w:rPr>
+        <w:rFonts w:ascii="Courier New" w:hAnsi="Courier New" w:cs="Courier New" w:hint="default"/>
+      </w:rPr>
+    </w:lvl>
+    <w:lvl w:ilvl="5" w:tplc="080A0005" w:tentative="1">
+      <w:start w:val="1"/>
+      <w:numFmt w:val="bullet"/>
+      <w:lvlText w:val=""/>
+      <w:lvlJc w:val="left"/>
+      <w:pPr>
+        <w:ind w:left="4320" w:hanging="360"/>
+      </w:pPr>
+      <w:rPr>
+        <w:rFonts w:ascii="Wingdings" w:hAnsi="Wingdings" w:hint="default"/>
+      </w:rPr>
+    </w:lvl>
+    <w:lvl w:ilvl="6" w:tplc="080A0001" w:tentative="1">
+      <w:start w:val="1"/>
+      <w:numFmt w:val="bullet"/>
+      <w:lvlText w:val=""/>
+      <w:lvlJc w:val="left"/>
+      <w:pPr>
+        <w:ind w:left="5040" w:hanging="360"/>
+      </w:pPr>
+      <w:rPr>
+        <w:rFonts w:ascii="Symbol" w:hAnsi="Symbol" w:hint="default"/>
+      </w:rPr>
+    </w:lvl>
+    <w:lvl w:ilvl="7" w:tplc="080A0003" w:tentative="1">
+      <w:start w:val="1"/>
+      <w:numFmt w:val="bullet"/>
+      <w:lvlText w:val="o"/>
+      <w:lvlJc w:val="left"/>
+      <w:pPr>
+        <w:ind w:left="5760" w:hanging="360"/>
+      </w:pPr>
+      <w:rPr>
+        <w:rFonts w:ascii="Courier New" w:hAnsi="Courier New" w:cs="Courier New" w:hint="default"/>
+      </w:rPr>
+    </w:lvl>
+    <w:lvl w:ilvl="8" w:tplc="080A0005" w:tentative="1">
+      <w:start w:val="1"/>
+      <w:numFmt w:val="bullet"/>
+      <w:lvlText w:val=""/>
+      <w:lvlJc w:val="left"/>
+      <w:pPr>
+        <w:ind w:left="6480" w:hanging="360"/>
+      </w:pPr>
+      <w:rPr>
+        <w:rFonts w:ascii="Wingdings" w:hAnsi="Wingdings" w:hint="default"/>
+      </w:rPr>
+    </w:lvl>
+  </w:abstractNum>
+  <w:num w:numId="1" w16cid:durableId="1602757645">
+    <w:abstractNumId w:val="0"/>
+  </w:num>
+</w:numbering>
 </file>
 
 <file path=word/styles.xml><?xml version="1.0" encoding="utf-8"?>
@@ -5651,6 +8300,7 @@
   <w:style w:type="paragraph" w:default="1" w:styleId="Normal">
     <w:name w:val="Normal"/>
     <w:qFormat/>
+    <w:rsid w:val="009A557D"/>
   </w:style>
   <w:style w:type="paragraph" w:styleId="Ttulo1">
     <w:name w:val="heading 1"/>
@@ -5679,7 +8329,6 @@
     <w:next w:val="Normal"/>
     <w:link w:val="Ttulo2Car"/>
     <w:uiPriority w:val="9"/>
-    <w:semiHidden/>
     <w:unhideWhenUsed/>
     <w:qFormat/>
     <w:rsid w:val="00036115"/>
@@ -5702,7 +8351,6 @@
     <w:next w:val="Normal"/>
     <w:link w:val="Ttulo3Car"/>
     <w:uiPriority w:val="9"/>
-    <w:semiHidden/>
     <w:unhideWhenUsed/>
     <w:qFormat/>
     <w:rsid w:val="00036115"/>
@@ -5725,7 +8373,6 @@
     <w:next w:val="Normal"/>
     <w:link w:val="Ttulo4Car"/>
     <w:uiPriority w:val="9"/>
-    <w:semiHidden/>
     <w:unhideWhenUsed/>
     <w:qFormat/>
     <w:rsid w:val="00036115"/>
@@ -5854,7 +8501,6 @@
   <w:style w:type="character" w:default="1" w:styleId="Fuentedeprrafopredeter">
     <w:name w:val="Default Paragraph Font"/>
     <w:uiPriority w:val="1"/>
-    <w:semiHidden/>
     <w:unhideWhenUsed/>
   </w:style>
   <w:style w:type="table" w:default="1" w:styleId="Tablanormal">
@@ -5896,7 +8542,6 @@
     <w:basedOn w:val="Fuentedeprrafopredeter"/>
     <w:link w:val="Ttulo2"/>
     <w:uiPriority w:val="9"/>
-    <w:semiHidden/>
     <w:rsid w:val="00036115"/>
     <w:rPr>
       <w:rFonts w:asciiTheme="majorHAnsi" w:eastAsiaTheme="majorEastAsia" w:hAnsiTheme="majorHAnsi" w:cstheme="majorBidi"/>
@@ -5910,7 +8555,6 @@
     <w:basedOn w:val="Fuentedeprrafopredeter"/>
     <w:link w:val="Ttulo3"/>
     <w:uiPriority w:val="9"/>
-    <w:semiHidden/>
     <w:rsid w:val="00036115"/>
     <w:rPr>
       <w:rFonts w:eastAsiaTheme="majorEastAsia" w:cstheme="majorBidi"/>
@@ -5924,7 +8568,6 @@
     <w:basedOn w:val="Fuentedeprrafopredeter"/>
     <w:link w:val="Ttulo4"/>
     <w:uiPriority w:val="9"/>
-    <w:semiHidden/>
     <w:rsid w:val="00036115"/>
     <w:rPr>
       <w:rFonts w:eastAsiaTheme="majorEastAsia" w:cstheme="majorBidi"/>
@@ -6327,6 +8970,17 @@
     <w:uiPriority w:val="99"/>
     <w:rsid w:val="008E531D"/>
   </w:style>
+  <w:style w:type="character" w:styleId="Hipervnculo">
+    <w:name w:val="Hyperlink"/>
+    <w:basedOn w:val="Fuentedeprrafopredeter"/>
+    <w:uiPriority w:val="99"/>
+    <w:unhideWhenUsed/>
+    <w:rsid w:val="00DD1B08"/>
+    <w:rPr>
+      <w:color w:val="467886" w:themeColor="hyperlink"/>
+      <w:u w:val="single"/>
+    </w:rPr>
+  </w:style>
 </w:styles>
 </file>
 

</xml_diff>